<commit_message>
Add 'View contract information' use case
</commit_message>
<xml_diff>
--- a/Document/Reports/Report 3/Report 3 _ TrungDQ.docx
+++ b/Document/Reports/Report 3/Report 3 _ TrungDQ.docx
@@ -178,14 +178,27 @@
       <w:r>
         <w:t xml:space="preserve">Figure </w:t>
       </w:r>
-      <w:fldSimple w:instr=" SEQ Figure \* ARABIC ">
-        <w:r>
-          <w:rPr>
-            <w:noProof/>
-          </w:rPr>
-          <w:t>1</w:t>
-        </w:r>
-      </w:fldSimple>
+      <w:r>
+        <w:fldChar w:fldCharType="begin"/>
+      </w:r>
+      <w:r>
+        <w:instrText xml:space="preserve"> SEQ Figure \* ARABIC </w:instrText>
+      </w:r>
+      <w:r>
+        <w:fldChar w:fldCharType="separate"/>
+      </w:r>
+      <w:r>
+        <w:rPr>
+          <w:noProof/>
+        </w:rPr>
+        <w:t>1</w:t>
+      </w:r>
+      <w:r>
+        <w:rPr>
+          <w:noProof/>
+        </w:rPr>
+        <w:fldChar w:fldCharType="end"/>
+      </w:r>
       <w:r>
         <w:t xml:space="preserve"> Web Application Overview Use Case</w:t>
       </w:r>
@@ -270,14 +283,27 @@
       <w:r>
         <w:t xml:space="preserve">Figure </w:t>
       </w:r>
-      <w:fldSimple w:instr=" SEQ Figure \* ARABIC ">
-        <w:r>
-          <w:rPr>
-            <w:noProof/>
-          </w:rPr>
-          <w:t>2</w:t>
-        </w:r>
-      </w:fldSimple>
+      <w:r>
+        <w:fldChar w:fldCharType="begin"/>
+      </w:r>
+      <w:r>
+        <w:instrText xml:space="preserve"> SEQ Figure \* ARABIC </w:instrText>
+      </w:r>
+      <w:r>
+        <w:fldChar w:fldCharType="separate"/>
+      </w:r>
+      <w:r>
+        <w:rPr>
+          <w:noProof/>
+        </w:rPr>
+        <w:t>2</w:t>
+      </w:r>
+      <w:r>
+        <w:rPr>
+          <w:noProof/>
+        </w:rPr>
+        <w:fldChar w:fldCharType="end"/>
+      </w:r>
       <w:r>
         <w:t xml:space="preserve"> Checker Mobile Application</w:t>
       </w:r>
@@ -365,14 +391,27 @@
       <w:r>
         <w:t xml:space="preserve">Figure </w:t>
       </w:r>
-      <w:fldSimple w:instr=" SEQ Figure \* ARABIC ">
-        <w:r>
-          <w:rPr>
-            <w:noProof/>
-          </w:rPr>
-          <w:t>3</w:t>
-        </w:r>
-      </w:fldSimple>
+      <w:r>
+        <w:fldChar w:fldCharType="begin"/>
+      </w:r>
+      <w:r>
+        <w:instrText xml:space="preserve"> SEQ Figure \* ARABIC </w:instrText>
+      </w:r>
+      <w:r>
+        <w:fldChar w:fldCharType="separate"/>
+      </w:r>
+      <w:r>
+        <w:rPr>
+          <w:noProof/>
+        </w:rPr>
+        <w:t>3</w:t>
+      </w:r>
+      <w:r>
+        <w:rPr>
+          <w:noProof/>
+        </w:rPr>
+        <w:fldChar w:fldCharType="end"/>
+      </w:r>
       <w:r>
         <w:t xml:space="preserve"> Printer Mobile Application</w:t>
       </w:r>
@@ -429,6 +468,66 @@
     <w:p>
       <w:pPr>
         <w:pStyle w:val="Heading6"/>
+        <w:numPr>
+          <w:ilvl w:val="5"/>
+          <w:numId w:val="1"/>
+        </w:numPr>
+      </w:pPr>
+      <w:r>
+        <w:t>&lt;Guest&gt; Create new contract request</w:t>
+      </w:r>
+    </w:p>
+    <w:p>
+      <w:pPr>
+        <w:pStyle w:val="Heading5"/>
+        <w:numPr>
+          <w:ilvl w:val="4"/>
+          <w:numId w:val="1"/>
+        </w:numPr>
+      </w:pPr>
+      <w:r>
+        <w:t>&lt;Customer&gt; Overview Use Case</w:t>
+      </w:r>
+    </w:p>
+    <w:p>
+      <w:pPr>
+        <w:pStyle w:val="Heading6"/>
+        <w:numPr>
+          <w:ilvl w:val="5"/>
+          <w:numId w:val="1"/>
+        </w:numPr>
+      </w:pPr>
+      <w:r>
+        <w:t>&lt;Customer&gt; Logout</w:t>
+      </w:r>
+    </w:p>
+    <w:p>
+      <w:pPr>
+        <w:pStyle w:val="Heading6"/>
+        <w:numPr>
+          <w:ilvl w:val="5"/>
+          <w:numId w:val="1"/>
+        </w:numPr>
+      </w:pPr>
+      <w:r>
+        <w:t>&lt;Customer&gt; Renew contract</w:t>
+      </w:r>
+    </w:p>
+    <w:p>
+      <w:pPr>
+        <w:pStyle w:val="Heading6"/>
+        <w:numPr>
+          <w:ilvl w:val="5"/>
+          <w:numId w:val="1"/>
+        </w:numPr>
+      </w:pPr>
+      <w:r>
+        <w:t>&lt;Customer&gt; Cancel contract</w:t>
+      </w:r>
+    </w:p>
+    <w:p>
+      <w:pPr>
+        <w:pStyle w:val="ListParagraph"/>
         <w:numPr>
           <w:ilvl w:val="5"/>
           <w:numId w:val="1"/>
@@ -437,55 +536,7 @@
       <w:bookmarkStart w:id="2" w:name="_GoBack"/>
       <w:bookmarkEnd w:id="2"/>
       <w:r>
-        <w:t>&lt;Guest&gt; Create new contract request</w:t>
-      </w:r>
-    </w:p>
-    <w:p>
-      <w:pPr>
-        <w:pStyle w:val="Heading5"/>
-        <w:numPr>
-          <w:ilvl w:val="4"/>
-          <w:numId w:val="1"/>
-        </w:numPr>
-      </w:pPr>
-      <w:r>
-        <w:t>&lt;Customer&gt; Overview Use Case</w:t>
-      </w:r>
-    </w:p>
-    <w:p>
-      <w:pPr>
-        <w:pStyle w:val="Heading6"/>
-        <w:numPr>
-          <w:ilvl w:val="5"/>
-          <w:numId w:val="1"/>
-        </w:numPr>
-      </w:pPr>
-      <w:r>
-        <w:t>&lt;Customer&gt; Logout</w:t>
-      </w:r>
-    </w:p>
-    <w:p>
-      <w:pPr>
-        <w:pStyle w:val="Heading6"/>
-        <w:numPr>
-          <w:ilvl w:val="5"/>
-          <w:numId w:val="1"/>
-        </w:numPr>
-      </w:pPr>
-      <w:r>
-        <w:t>&lt;Customer&gt; Renew contract</w:t>
-      </w:r>
-    </w:p>
-    <w:p>
-      <w:pPr>
-        <w:pStyle w:val="Heading6"/>
-        <w:numPr>
-          <w:ilvl w:val="5"/>
-          <w:numId w:val="1"/>
-        </w:numPr>
-      </w:pPr>
-      <w:r>
-        <w:t>&lt;Customer&gt; Cancel contract</w:t>
+        <w:t>&lt;Customer&gt; View contract information</w:t>
       </w:r>
     </w:p>
     <w:p>

</xml_diff>

<commit_message>
Add use case specs
</commit_message>
<xml_diff>
--- a/Document/Reports/Report 3/Report 3 _ TrungDQ.docx
+++ b/Document/Reports/Report 3/Report 3 _ TrungDQ.docx
@@ -178,27 +178,14 @@
       <w:r>
         <w:t xml:space="preserve">Figure </w:t>
       </w:r>
-      <w:r>
-        <w:fldChar w:fldCharType="begin"/>
-      </w:r>
-      <w:r>
-        <w:instrText xml:space="preserve"> SEQ Figure \* ARABIC </w:instrText>
-      </w:r>
-      <w:r>
-        <w:fldChar w:fldCharType="separate"/>
-      </w:r>
-      <w:r>
-        <w:rPr>
-          <w:noProof/>
-        </w:rPr>
-        <w:t>1</w:t>
-      </w:r>
-      <w:r>
-        <w:rPr>
-          <w:noProof/>
-        </w:rPr>
-        <w:fldChar w:fldCharType="end"/>
-      </w:r>
+      <w:fldSimple w:instr=" SEQ Figure \* ARABIC ">
+        <w:r>
+          <w:rPr>
+            <w:noProof/>
+          </w:rPr>
+          <w:t>1</w:t>
+        </w:r>
+      </w:fldSimple>
       <w:r>
         <w:t xml:space="preserve"> Web Application Overview Use Case</w:t>
       </w:r>
@@ -283,27 +270,14 @@
       <w:r>
         <w:t xml:space="preserve">Figure </w:t>
       </w:r>
-      <w:r>
-        <w:fldChar w:fldCharType="begin"/>
-      </w:r>
-      <w:r>
-        <w:instrText xml:space="preserve"> SEQ Figure \* ARABIC </w:instrText>
-      </w:r>
-      <w:r>
-        <w:fldChar w:fldCharType="separate"/>
-      </w:r>
-      <w:r>
-        <w:rPr>
-          <w:noProof/>
-        </w:rPr>
-        <w:t>2</w:t>
-      </w:r>
-      <w:r>
-        <w:rPr>
-          <w:noProof/>
-        </w:rPr>
-        <w:fldChar w:fldCharType="end"/>
-      </w:r>
+      <w:fldSimple w:instr=" SEQ Figure \* ARABIC ">
+        <w:r>
+          <w:rPr>
+            <w:noProof/>
+          </w:rPr>
+          <w:t>2</w:t>
+        </w:r>
+      </w:fldSimple>
       <w:r>
         <w:t xml:space="preserve"> Checker Mobile Application</w:t>
       </w:r>
@@ -322,6 +296,7 @@
         </w:numPr>
       </w:pPr>
       <w:r>
+        <w:lastRenderedPageBreak/>
         <w:t>Printer Mobile Application</w:t>
       </w:r>
     </w:p>
@@ -391,27 +366,14 @@
       <w:r>
         <w:t xml:space="preserve">Figure </w:t>
       </w:r>
-      <w:r>
-        <w:fldChar w:fldCharType="begin"/>
-      </w:r>
-      <w:r>
-        <w:instrText xml:space="preserve"> SEQ Figure \* ARABIC </w:instrText>
-      </w:r>
-      <w:r>
-        <w:fldChar w:fldCharType="separate"/>
-      </w:r>
-      <w:r>
-        <w:rPr>
-          <w:noProof/>
-        </w:rPr>
-        <w:t>3</w:t>
-      </w:r>
-      <w:r>
-        <w:rPr>
-          <w:noProof/>
-        </w:rPr>
-        <w:fldChar w:fldCharType="end"/>
-      </w:r>
+      <w:fldSimple w:instr=" SEQ Figure \* ARABIC ">
+        <w:r>
+          <w:rPr>
+            <w:noProof/>
+          </w:rPr>
+          <w:t>3</w:t>
+        </w:r>
+      </w:fldSimple>
       <w:r>
         <w:t xml:space="preserve"> Printer Mobile Application</w:t>
       </w:r>
@@ -465,6 +427,1150 @@
         <w:t>&lt;Guest&gt; Login</w:t>
       </w:r>
     </w:p>
+    <w:tbl>
+      <w:tblPr>
+        <w:tblStyle w:val="LightShading"/>
+        <w:tblW w:w="9738" w:type="dxa"/>
+        <w:tblBorders>
+          <w:left w:val="single" w:sz="8" w:space="0" w:color="000000" w:themeColor="text1"/>
+          <w:right w:val="single" w:sz="8" w:space="0" w:color="000000" w:themeColor="text1"/>
+          <w:insideH w:val="single" w:sz="8" w:space="0" w:color="000000" w:themeColor="text1"/>
+          <w:insideV w:val="single" w:sz="8" w:space="0" w:color="000000" w:themeColor="text1"/>
+        </w:tblBorders>
+        <w:tblLook w:val="04A0" w:firstRow="1" w:lastRow="0" w:firstColumn="1" w:lastColumn="0" w:noHBand="0" w:noVBand="1"/>
+      </w:tblPr>
+      <w:tblGrid>
+        <w:gridCol w:w="2322"/>
+        <w:gridCol w:w="1898"/>
+        <w:gridCol w:w="2520"/>
+        <w:gridCol w:w="2998"/>
+      </w:tblGrid>
+      <w:tr>
+        <w:trPr>
+          <w:cnfStyle w:val="100000000000" w:firstRow="1" w:lastRow="0" w:firstColumn="0" w:lastColumn="0" w:oddVBand="0" w:evenVBand="0" w:oddHBand="0" w:evenHBand="0" w:firstRowFirstColumn="0" w:firstRowLastColumn="0" w:lastRowFirstColumn="0" w:lastRowLastColumn="0"/>
+        </w:trPr>
+        <w:tc>
+          <w:tcPr>
+            <w:cnfStyle w:val="001000000000" w:firstRow="0" w:lastRow="0" w:firstColumn="1" w:lastColumn="0" w:oddVBand="0" w:evenVBand="0" w:oddHBand="0" w:evenHBand="0" w:firstRowFirstColumn="0" w:firstRowLastColumn="0" w:lastRowFirstColumn="0" w:lastRowLastColumn="0"/>
+            <w:tcW w:w="9738" w:type="dxa"/>
+            <w:gridSpan w:val="4"/>
+            <w:tcBorders>
+              <w:top w:val="none" w:sz="0" w:space="0" w:color="auto"/>
+              <w:left w:val="none" w:sz="0" w:space="0" w:color="auto"/>
+              <w:bottom w:val="none" w:sz="0" w:space="0" w:color="auto"/>
+              <w:right w:val="none" w:sz="0" w:space="0" w:color="auto"/>
+            </w:tcBorders>
+            <w:shd w:val="clear" w:color="auto" w:fill="D9D9D9" w:themeFill="background1" w:themeFillShade="D9"/>
+          </w:tcPr>
+          <w:p>
+            <w:r>
+              <w:t xml:space="preserve">USE CASE </w:t>
+            </w:r>
+            <w:r>
+              <w:t>– MIC000</w:t>
+            </w:r>
+          </w:p>
+        </w:tc>
+      </w:tr>
+      <w:tr>
+        <w:trPr>
+          <w:cnfStyle w:val="000000100000" w:firstRow="0" w:lastRow="0" w:firstColumn="0" w:lastColumn="0" w:oddVBand="0" w:evenVBand="0" w:oddHBand="1" w:evenHBand="0" w:firstRowFirstColumn="0" w:firstRowLastColumn="0" w:lastRowFirstColumn="0" w:lastRowLastColumn="0"/>
+        </w:trPr>
+        <w:tc>
+          <w:tcPr>
+            <w:cnfStyle w:val="001000000000" w:firstRow="0" w:lastRow="0" w:firstColumn="1" w:lastColumn="0" w:oddVBand="0" w:evenVBand="0" w:oddHBand="0" w:evenHBand="0" w:firstRowFirstColumn="0" w:firstRowLastColumn="0" w:lastRowFirstColumn="0" w:lastRowLastColumn="0"/>
+            <w:tcW w:w="2322" w:type="dxa"/>
+            <w:tcBorders>
+              <w:top w:val="single" w:sz="4" w:space="0" w:color="auto"/>
+              <w:left w:val="single" w:sz="4" w:space="0" w:color="auto"/>
+              <w:bottom w:val="single" w:sz="4" w:space="0" w:color="auto"/>
+              <w:right w:val="single" w:sz="4" w:space="0" w:color="auto"/>
+            </w:tcBorders>
+            <w:shd w:val="clear" w:color="auto" w:fill="D9D9D9" w:themeFill="background1" w:themeFillShade="D9"/>
+          </w:tcPr>
+          <w:p>
+            <w:r>
+              <w:t>Use Case No.</w:t>
+            </w:r>
+          </w:p>
+        </w:tc>
+        <w:tc>
+          <w:tcPr>
+            <w:tcW w:w="1898" w:type="dxa"/>
+            <w:tcBorders>
+              <w:left w:val="single" w:sz="4" w:space="0" w:color="auto"/>
+            </w:tcBorders>
+            <w:shd w:val="clear" w:color="auto" w:fill="FFFFFF" w:themeFill="background1"/>
+          </w:tcPr>
+          <w:p>
+            <w:pPr>
+              <w:cnfStyle w:val="000000100000" w:firstRow="0" w:lastRow="0" w:firstColumn="0" w:lastColumn="0" w:oddVBand="0" w:evenVBand="0" w:oddHBand="1" w:evenHBand="0" w:firstRowFirstColumn="0" w:firstRowLastColumn="0" w:lastRowFirstColumn="0" w:lastRowLastColumn="0"/>
+            </w:pPr>
+            <w:r>
+              <w:t>MIC000</w:t>
+            </w:r>
+          </w:p>
+        </w:tc>
+        <w:tc>
+          <w:tcPr>
+            <w:tcW w:w="2520" w:type="dxa"/>
+            <w:tcBorders>
+              <w:right w:val="single" w:sz="4" w:space="0" w:color="auto"/>
+            </w:tcBorders>
+            <w:shd w:val="clear" w:color="auto" w:fill="D9D9D9" w:themeFill="background1" w:themeFillShade="D9"/>
+          </w:tcPr>
+          <w:p>
+            <w:pPr>
+              <w:cnfStyle w:val="000000100000" w:firstRow="0" w:lastRow="0" w:firstColumn="0" w:lastColumn="0" w:oddVBand="0" w:evenVBand="0" w:oddHBand="1" w:evenHBand="0" w:firstRowFirstColumn="0" w:firstRowLastColumn="0" w:lastRowFirstColumn="0" w:lastRowLastColumn="0"/>
+              <w:rPr>
+                <w:b/>
+              </w:rPr>
+            </w:pPr>
+            <w:r>
+              <w:rPr>
+                <w:b/>
+              </w:rPr>
+              <w:t>Use Case Version</w:t>
+            </w:r>
+          </w:p>
+        </w:tc>
+        <w:tc>
+          <w:tcPr>
+            <w:tcW w:w="2998" w:type="dxa"/>
+            <w:tcBorders>
+              <w:top w:val="single" w:sz="4" w:space="0" w:color="auto"/>
+              <w:left w:val="single" w:sz="4" w:space="0" w:color="auto"/>
+              <w:bottom w:val="single" w:sz="4" w:space="0" w:color="auto"/>
+              <w:right w:val="single" w:sz="4" w:space="0" w:color="auto"/>
+            </w:tcBorders>
+            <w:shd w:val="clear" w:color="auto" w:fill="FFFFFF" w:themeFill="background1"/>
+          </w:tcPr>
+          <w:p>
+            <w:pPr>
+              <w:cnfStyle w:val="000000100000" w:firstRow="0" w:lastRow="0" w:firstColumn="0" w:lastColumn="0" w:oddVBand="0" w:evenVBand="0" w:oddHBand="1" w:evenHBand="0" w:firstRowFirstColumn="0" w:firstRowLastColumn="0" w:lastRowFirstColumn="0" w:lastRowLastColumn="0"/>
+            </w:pPr>
+            <w:r>
+              <w:t>2.0</w:t>
+            </w:r>
+          </w:p>
+        </w:tc>
+      </w:tr>
+      <w:tr>
+        <w:tc>
+          <w:tcPr>
+            <w:cnfStyle w:val="001000000000" w:firstRow="0" w:lastRow="0" w:firstColumn="1" w:lastColumn="0" w:oddVBand="0" w:evenVBand="0" w:oddHBand="0" w:evenHBand="0" w:firstRowFirstColumn="0" w:firstRowLastColumn="0" w:lastRowFirstColumn="0" w:lastRowLastColumn="0"/>
+            <w:tcW w:w="2322" w:type="dxa"/>
+            <w:tcBorders>
+              <w:top w:val="single" w:sz="4" w:space="0" w:color="auto"/>
+              <w:bottom w:val="single" w:sz="4" w:space="0" w:color="auto"/>
+            </w:tcBorders>
+            <w:shd w:val="clear" w:color="auto" w:fill="D9D9D9" w:themeFill="background1" w:themeFillShade="D9"/>
+          </w:tcPr>
+          <w:p>
+            <w:r>
+              <w:t>Use Case Name</w:t>
+            </w:r>
+          </w:p>
+        </w:tc>
+        <w:tc>
+          <w:tcPr>
+            <w:tcW w:w="7416" w:type="dxa"/>
+            <w:gridSpan w:val="3"/>
+            <w:tcBorders>
+              <w:bottom w:val="single" w:sz="4" w:space="0" w:color="auto"/>
+            </w:tcBorders>
+          </w:tcPr>
+          <w:p>
+            <w:pPr>
+              <w:cnfStyle w:val="000000000000" w:firstRow="0" w:lastRow="0" w:firstColumn="0" w:lastColumn="0" w:oddVBand="0" w:evenVBand="0" w:oddHBand="0" w:evenHBand="0" w:firstRowFirstColumn="0" w:firstRowLastColumn="0" w:lastRowFirstColumn="0" w:lastRowLastColumn="0"/>
+            </w:pPr>
+            <w:r>
+              <w:t>Login</w:t>
+            </w:r>
+          </w:p>
+        </w:tc>
+      </w:tr>
+      <w:tr>
+        <w:trPr>
+          <w:cnfStyle w:val="000000100000" w:firstRow="0" w:lastRow="0" w:firstColumn="0" w:lastColumn="0" w:oddVBand="0" w:evenVBand="0" w:oddHBand="1" w:evenHBand="0" w:firstRowFirstColumn="0" w:firstRowLastColumn="0" w:lastRowFirstColumn="0" w:lastRowLastColumn="0"/>
+        </w:trPr>
+        <w:tc>
+          <w:tcPr>
+            <w:cnfStyle w:val="001000000000" w:firstRow="0" w:lastRow="0" w:firstColumn="1" w:lastColumn="0" w:oddVBand="0" w:evenVBand="0" w:oddHBand="0" w:evenHBand="0" w:firstRowFirstColumn="0" w:firstRowLastColumn="0" w:lastRowFirstColumn="0" w:lastRowLastColumn="0"/>
+            <w:tcW w:w="2322" w:type="dxa"/>
+            <w:tcBorders>
+              <w:top w:val="single" w:sz="4" w:space="0" w:color="auto"/>
+              <w:left w:val="single" w:sz="4" w:space="0" w:color="auto"/>
+              <w:bottom w:val="single" w:sz="4" w:space="0" w:color="auto"/>
+              <w:right w:val="single" w:sz="4" w:space="0" w:color="auto"/>
+            </w:tcBorders>
+            <w:shd w:val="clear" w:color="auto" w:fill="D9D9D9" w:themeFill="background1" w:themeFillShade="D9"/>
+          </w:tcPr>
+          <w:p>
+            <w:r>
+              <w:t>Author</w:t>
+            </w:r>
+          </w:p>
+        </w:tc>
+        <w:tc>
+          <w:tcPr>
+            <w:tcW w:w="7416" w:type="dxa"/>
+            <w:gridSpan w:val="3"/>
+            <w:tcBorders>
+              <w:top w:val="single" w:sz="4" w:space="0" w:color="auto"/>
+              <w:left w:val="single" w:sz="4" w:space="0" w:color="auto"/>
+              <w:bottom w:val="single" w:sz="4" w:space="0" w:color="auto"/>
+              <w:right w:val="single" w:sz="4" w:space="0" w:color="auto"/>
+            </w:tcBorders>
+            <w:shd w:val="clear" w:color="auto" w:fill="FFFFFF" w:themeFill="background1"/>
+          </w:tcPr>
+          <w:p>
+            <w:pPr>
+              <w:cnfStyle w:val="000000100000" w:firstRow="0" w:lastRow="0" w:firstColumn="0" w:lastColumn="0" w:oddVBand="0" w:evenVBand="0" w:oddHBand="1" w:evenHBand="0" w:firstRowFirstColumn="0" w:firstRowLastColumn="0" w:lastRowFirstColumn="0" w:lastRowLastColumn="0"/>
+            </w:pPr>
+            <w:proofErr w:type="spellStart"/>
+            <w:r>
+              <w:t>TrungDQ</w:t>
+            </w:r>
+            <w:proofErr w:type="spellEnd"/>
+          </w:p>
+        </w:tc>
+      </w:tr>
+      <w:tr>
+        <w:tc>
+          <w:tcPr>
+            <w:cnfStyle w:val="001000000000" w:firstRow="0" w:lastRow="0" w:firstColumn="1" w:lastColumn="0" w:oddVBand="0" w:evenVBand="0" w:oddHBand="0" w:evenHBand="0" w:firstRowFirstColumn="0" w:firstRowLastColumn="0" w:lastRowFirstColumn="0" w:lastRowLastColumn="0"/>
+            <w:tcW w:w="2322" w:type="dxa"/>
+            <w:tcBorders>
+              <w:top w:val="single" w:sz="4" w:space="0" w:color="auto"/>
+              <w:bottom w:val="single" w:sz="4" w:space="0" w:color="auto"/>
+            </w:tcBorders>
+            <w:shd w:val="clear" w:color="auto" w:fill="D9D9D9" w:themeFill="background1" w:themeFillShade="D9"/>
+          </w:tcPr>
+          <w:p>
+            <w:r>
+              <w:t>Date</w:t>
+            </w:r>
+          </w:p>
+        </w:tc>
+        <w:tc>
+          <w:tcPr>
+            <w:tcW w:w="1898" w:type="dxa"/>
+            <w:tcBorders>
+              <w:top w:val="single" w:sz="4" w:space="0" w:color="auto"/>
+              <w:bottom w:val="single" w:sz="4" w:space="0" w:color="auto"/>
+            </w:tcBorders>
+            <w:shd w:val="clear" w:color="auto" w:fill="FFFFFF" w:themeFill="background1"/>
+          </w:tcPr>
+          <w:p>
+            <w:pPr>
+              <w:cnfStyle w:val="000000000000" w:firstRow="0" w:lastRow="0" w:firstColumn="0" w:lastColumn="0" w:oddVBand="0" w:evenVBand="0" w:oddHBand="0" w:evenHBand="0" w:firstRowFirstColumn="0" w:firstRowLastColumn="0" w:lastRowFirstColumn="0" w:lastRowLastColumn="0"/>
+            </w:pPr>
+            <w:r>
+              <w:t>27</w:t>
+            </w:r>
+            <w:r>
+              <w:t>/</w:t>
+            </w:r>
+            <w:r>
+              <w:t>0</w:t>
+            </w:r>
+            <w:r>
+              <w:t>5/2015</w:t>
+            </w:r>
+          </w:p>
+        </w:tc>
+        <w:tc>
+          <w:tcPr>
+            <w:tcW w:w="2520" w:type="dxa"/>
+            <w:tcBorders>
+              <w:top w:val="single" w:sz="4" w:space="0" w:color="auto"/>
+              <w:bottom w:val="single" w:sz="4" w:space="0" w:color="auto"/>
+            </w:tcBorders>
+            <w:shd w:val="clear" w:color="auto" w:fill="D9D9D9" w:themeFill="background1" w:themeFillShade="D9"/>
+          </w:tcPr>
+          <w:p>
+            <w:pPr>
+              <w:cnfStyle w:val="000000000000" w:firstRow="0" w:lastRow="0" w:firstColumn="0" w:lastColumn="0" w:oddVBand="0" w:evenVBand="0" w:oddHBand="0" w:evenHBand="0" w:firstRowFirstColumn="0" w:firstRowLastColumn="0" w:lastRowFirstColumn="0" w:lastRowLastColumn="0"/>
+              <w:rPr>
+                <w:b/>
+              </w:rPr>
+            </w:pPr>
+            <w:r>
+              <w:rPr>
+                <w:b/>
+              </w:rPr>
+              <w:t>Priority</w:t>
+            </w:r>
+          </w:p>
+        </w:tc>
+        <w:tc>
+          <w:tcPr>
+            <w:tcW w:w="2998" w:type="dxa"/>
+            <w:tcBorders>
+              <w:top w:val="single" w:sz="4" w:space="0" w:color="auto"/>
+              <w:bottom w:val="single" w:sz="4" w:space="0" w:color="auto"/>
+            </w:tcBorders>
+            <w:shd w:val="clear" w:color="auto" w:fill="FFFFFF" w:themeFill="background1"/>
+          </w:tcPr>
+          <w:p>
+            <w:pPr>
+              <w:cnfStyle w:val="000000000000" w:firstRow="0" w:lastRow="0" w:firstColumn="0" w:lastColumn="0" w:oddVBand="0" w:evenVBand="0" w:oddHBand="0" w:evenHBand="0" w:firstRowFirstColumn="0" w:firstRowLastColumn="0" w:lastRowFirstColumn="0" w:lastRowLastColumn="0"/>
+            </w:pPr>
+            <w:r>
+              <w:t>Normal</w:t>
+            </w:r>
+          </w:p>
+        </w:tc>
+      </w:tr>
+      <w:tr>
+        <w:trPr>
+          <w:cnfStyle w:val="000000100000" w:firstRow="0" w:lastRow="0" w:firstColumn="0" w:lastColumn="0" w:oddVBand="0" w:evenVBand="0" w:oddHBand="1" w:evenHBand="0" w:firstRowFirstColumn="0" w:firstRowLastColumn="0" w:lastRowFirstColumn="0" w:lastRowLastColumn="0"/>
+        </w:trPr>
+        <w:tc>
+          <w:tcPr>
+            <w:cnfStyle w:val="001000000000" w:firstRow="0" w:lastRow="0" w:firstColumn="1" w:lastColumn="0" w:oddVBand="0" w:evenVBand="0" w:oddHBand="0" w:evenHBand="0" w:firstRowFirstColumn="0" w:firstRowLastColumn="0" w:lastRowFirstColumn="0" w:lastRowLastColumn="0"/>
+            <w:tcW w:w="9738" w:type="dxa"/>
+            <w:gridSpan w:val="4"/>
+            <w:tcBorders>
+              <w:top w:val="single" w:sz="4" w:space="0" w:color="auto"/>
+              <w:left w:val="single" w:sz="4" w:space="0" w:color="auto"/>
+              <w:bottom w:val="single" w:sz="4" w:space="0" w:color="auto"/>
+              <w:right w:val="single" w:sz="4" w:space="0" w:color="auto"/>
+            </w:tcBorders>
+            <w:shd w:val="clear" w:color="auto" w:fill="FFFFFF" w:themeFill="background1"/>
+          </w:tcPr>
+          <w:p>
+            <w:pPr>
+              <w:rPr>
+                <w:b w:val="0"/>
+              </w:rPr>
+            </w:pPr>
+            <w:r>
+              <w:lastRenderedPageBreak/>
+              <w:t>Actor:</w:t>
+            </w:r>
+          </w:p>
+          <w:p>
+            <w:pPr>
+              <w:rPr>
+                <w:b w:val="0"/>
+              </w:rPr>
+            </w:pPr>
+            <w:r>
+              <w:rPr>
+                <w:b w:val="0"/>
+              </w:rPr>
+              <w:t>Guest</w:t>
+            </w:r>
+          </w:p>
+          <w:p>
+            <w:pPr>
+              <w:rPr>
+                <w:b w:val="0"/>
+              </w:rPr>
+            </w:pPr>
+            <w:r>
+              <w:t>Summary:</w:t>
+            </w:r>
+          </w:p>
+          <w:p>
+            <w:pPr>
+              <w:rPr>
+                <w:b w:val="0"/>
+              </w:rPr>
+            </w:pPr>
+            <w:r>
+              <w:rPr>
+                <w:b w:val="0"/>
+              </w:rPr>
+              <w:t>This use case allow guest to login to the system</w:t>
+            </w:r>
+            <w:r>
+              <w:rPr>
+                <w:b w:val="0"/>
+              </w:rPr>
+              <w:t>.</w:t>
+            </w:r>
+          </w:p>
+          <w:p>
+            <w:pPr>
+              <w:rPr>
+                <w:b w:val="0"/>
+              </w:rPr>
+            </w:pPr>
+            <w:r>
+              <w:t>Goal:</w:t>
+            </w:r>
+          </w:p>
+          <w:p>
+            <w:pPr>
+              <w:rPr>
+                <w:b w:val="0"/>
+              </w:rPr>
+            </w:pPr>
+            <w:r>
+              <w:rPr>
+                <w:b w:val="0"/>
+              </w:rPr>
+              <w:t>Guest can login to the system</w:t>
+            </w:r>
+            <w:r>
+              <w:rPr>
+                <w:b w:val="0"/>
+              </w:rPr>
+              <w:t>.</w:t>
+            </w:r>
+          </w:p>
+          <w:p>
+            <w:pPr>
+              <w:rPr>
+                <w:b w:val="0"/>
+              </w:rPr>
+            </w:pPr>
+            <w:r>
+              <w:t>Triggers:</w:t>
+            </w:r>
+          </w:p>
+          <w:p>
+            <w:pPr>
+              <w:rPr>
+                <w:b w:val="0"/>
+              </w:rPr>
+            </w:pPr>
+            <w:r>
+              <w:rPr>
+                <w:b w:val="0"/>
+              </w:rPr>
+              <w:t>Guest send command to login</w:t>
+            </w:r>
+            <w:r>
+              <w:rPr>
+                <w:b w:val="0"/>
+              </w:rPr>
+              <w:t>.</w:t>
+            </w:r>
+          </w:p>
+          <w:p>
+            <w:pPr>
+              <w:rPr>
+                <w:b w:val="0"/>
+              </w:rPr>
+            </w:pPr>
+            <w:r>
+              <w:t>Preconditions:</w:t>
+            </w:r>
+          </w:p>
+          <w:p>
+            <w:pPr>
+              <w:rPr>
+                <w:b w:val="0"/>
+              </w:rPr>
+            </w:pPr>
+            <w:r>
+              <w:rPr>
+                <w:b w:val="0"/>
+              </w:rPr>
+              <w:t>N/A</w:t>
+            </w:r>
+          </w:p>
+          <w:p>
+            <w:pPr>
+              <w:rPr>
+                <w:b w:val="0"/>
+              </w:rPr>
+            </w:pPr>
+            <w:r>
+              <w:t>Post Conditions:</w:t>
+            </w:r>
+          </w:p>
+          <w:p>
+            <w:pPr>
+              <w:pStyle w:val="ListParagraph"/>
+              <w:numPr>
+                <w:ilvl w:val="0"/>
+                <w:numId w:val="2"/>
+              </w:numPr>
+              <w:rPr>
+                <w:b w:val="0"/>
+              </w:rPr>
+            </w:pPr>
+            <w:r>
+              <w:t xml:space="preserve">Success: </w:t>
+            </w:r>
+            <w:r>
+              <w:rPr>
+                <w:b w:val="0"/>
+              </w:rPr>
+              <w:t>Guest will be logged in to the system</w:t>
+            </w:r>
+            <w:r>
+              <w:rPr>
+                <w:b w:val="0"/>
+              </w:rPr>
+              <w:t>.</w:t>
+            </w:r>
+          </w:p>
+          <w:p>
+            <w:pPr>
+              <w:pStyle w:val="ListParagraph"/>
+              <w:numPr>
+                <w:ilvl w:val="0"/>
+                <w:numId w:val="2"/>
+              </w:numPr>
+              <w:rPr>
+                <w:b w:val="0"/>
+              </w:rPr>
+            </w:pPr>
+            <w:r>
+              <w:t xml:space="preserve">Fail: </w:t>
+            </w:r>
+            <w:r>
+              <w:rPr>
+                <w:b w:val="0"/>
+              </w:rPr>
+              <w:t>Show error message.</w:t>
+            </w:r>
+          </w:p>
+          <w:p>
+            <w:r>
+              <w:t>Main Success Scenario:</w:t>
+            </w:r>
+          </w:p>
+          <w:tbl>
+            <w:tblPr>
+              <w:tblStyle w:val="LightShading"/>
+              <w:tblW w:w="0" w:type="auto"/>
+              <w:tblBorders>
+                <w:left w:val="single" w:sz="8" w:space="0" w:color="000000" w:themeColor="text1"/>
+                <w:right w:val="single" w:sz="8" w:space="0" w:color="000000" w:themeColor="text1"/>
+                <w:insideH w:val="single" w:sz="8" w:space="0" w:color="000000" w:themeColor="text1"/>
+                <w:insideV w:val="single" w:sz="8" w:space="0" w:color="000000" w:themeColor="text1"/>
+              </w:tblBorders>
+              <w:shd w:val="clear" w:color="auto" w:fill="FFFFFF" w:themeFill="background1"/>
+              <w:tblLook w:val="04A0" w:firstRow="1" w:lastRow="0" w:firstColumn="1" w:lastColumn="0" w:noHBand="0" w:noVBand="1"/>
+            </w:tblPr>
+            <w:tblGrid>
+              <w:gridCol w:w="1340"/>
+              <w:gridCol w:w="3392"/>
+              <w:gridCol w:w="4770"/>
+            </w:tblGrid>
+            <w:tr>
+              <w:trPr>
+                <w:cnfStyle w:val="100000000000" w:firstRow="1" w:lastRow="0" w:firstColumn="0" w:lastColumn="0" w:oddVBand="0" w:evenVBand="0" w:oddHBand="0" w:evenHBand="0" w:firstRowFirstColumn="0" w:firstRowLastColumn="0" w:lastRowFirstColumn="0" w:lastRowLastColumn="0"/>
+              </w:trPr>
+              <w:tc>
+                <w:tcPr>
+                  <w:cnfStyle w:val="001000000000" w:firstRow="0" w:lastRow="0" w:firstColumn="1" w:lastColumn="0" w:oddVBand="0" w:evenVBand="0" w:oddHBand="0" w:evenHBand="0" w:firstRowFirstColumn="0" w:firstRowLastColumn="0" w:lastRowFirstColumn="0" w:lastRowLastColumn="0"/>
+                  <w:tcW w:w="1340" w:type="dxa"/>
+                  <w:tcBorders>
+                    <w:top w:val="none" w:sz="0" w:space="0" w:color="auto"/>
+                    <w:left w:val="none" w:sz="0" w:space="0" w:color="auto"/>
+                    <w:bottom w:val="none" w:sz="0" w:space="0" w:color="auto"/>
+                    <w:right w:val="none" w:sz="0" w:space="0" w:color="auto"/>
+                  </w:tcBorders>
+                  <w:shd w:val="clear" w:color="auto" w:fill="D9D9D9" w:themeFill="background1" w:themeFillShade="D9"/>
+                </w:tcPr>
+                <w:p>
+                  <w:pPr>
+                    <w:rPr>
+                      <w:b w:val="0"/>
+                    </w:rPr>
+                  </w:pPr>
+                  <w:r>
+                    <w:rPr>
+                      <w:b w:val="0"/>
+                    </w:rPr>
+                    <w:t>Step</w:t>
+                  </w:r>
+                </w:p>
+              </w:tc>
+              <w:tc>
+                <w:tcPr>
+                  <w:tcW w:w="3392" w:type="dxa"/>
+                  <w:tcBorders>
+                    <w:top w:val="none" w:sz="0" w:space="0" w:color="auto"/>
+                    <w:left w:val="none" w:sz="0" w:space="0" w:color="auto"/>
+                    <w:bottom w:val="none" w:sz="0" w:space="0" w:color="auto"/>
+                    <w:right w:val="none" w:sz="0" w:space="0" w:color="auto"/>
+                  </w:tcBorders>
+                  <w:shd w:val="clear" w:color="auto" w:fill="D9D9D9" w:themeFill="background1" w:themeFillShade="D9"/>
+                </w:tcPr>
+                <w:p>
+                  <w:pPr>
+                    <w:cnfStyle w:val="100000000000" w:firstRow="1" w:lastRow="0" w:firstColumn="0" w:lastColumn="0" w:oddVBand="0" w:evenVBand="0" w:oddHBand="0" w:evenHBand="0" w:firstRowFirstColumn="0" w:firstRowLastColumn="0" w:lastRowFirstColumn="0" w:lastRowLastColumn="0"/>
+                    <w:rPr>
+                      <w:b w:val="0"/>
+                    </w:rPr>
+                  </w:pPr>
+                  <w:r>
+                    <w:rPr>
+                      <w:b w:val="0"/>
+                    </w:rPr>
+                    <w:t>Actor Action</w:t>
+                  </w:r>
+                </w:p>
+              </w:tc>
+              <w:tc>
+                <w:tcPr>
+                  <w:tcW w:w="4770" w:type="dxa"/>
+                  <w:tcBorders>
+                    <w:top w:val="none" w:sz="0" w:space="0" w:color="auto"/>
+                    <w:left w:val="none" w:sz="0" w:space="0" w:color="auto"/>
+                    <w:bottom w:val="none" w:sz="0" w:space="0" w:color="auto"/>
+                    <w:right w:val="none" w:sz="0" w:space="0" w:color="auto"/>
+                  </w:tcBorders>
+                  <w:shd w:val="clear" w:color="auto" w:fill="D9D9D9" w:themeFill="background1" w:themeFillShade="D9"/>
+                </w:tcPr>
+                <w:p>
+                  <w:pPr>
+                    <w:cnfStyle w:val="100000000000" w:firstRow="1" w:lastRow="0" w:firstColumn="0" w:lastColumn="0" w:oddVBand="0" w:evenVBand="0" w:oddHBand="0" w:evenHBand="0" w:firstRowFirstColumn="0" w:firstRowLastColumn="0" w:lastRowFirstColumn="0" w:lastRowLastColumn="0"/>
+                    <w:rPr>
+                      <w:b w:val="0"/>
+                    </w:rPr>
+                  </w:pPr>
+                  <w:r>
+                    <w:rPr>
+                      <w:b w:val="0"/>
+                    </w:rPr>
+                    <w:t>System Response</w:t>
+                  </w:r>
+                </w:p>
+              </w:tc>
+            </w:tr>
+            <w:tr>
+              <w:trPr>
+                <w:cnfStyle w:val="000000100000" w:firstRow="0" w:lastRow="0" w:firstColumn="0" w:lastColumn="0" w:oddVBand="0" w:evenVBand="0" w:oddHBand="1" w:evenHBand="0" w:firstRowFirstColumn="0" w:firstRowLastColumn="0" w:lastRowFirstColumn="0" w:lastRowLastColumn="0"/>
+              </w:trPr>
+              <w:tc>
+                <w:tcPr>
+                  <w:cnfStyle w:val="001000000000" w:firstRow="0" w:lastRow="0" w:firstColumn="1" w:lastColumn="0" w:oddVBand="0" w:evenVBand="0" w:oddHBand="0" w:evenHBand="0" w:firstRowFirstColumn="0" w:firstRowLastColumn="0" w:lastRowFirstColumn="0" w:lastRowLastColumn="0"/>
+                  <w:tcW w:w="1340" w:type="dxa"/>
+                  <w:tcBorders>
+                    <w:left w:val="none" w:sz="0" w:space="0" w:color="auto"/>
+                    <w:right w:val="none" w:sz="0" w:space="0" w:color="auto"/>
+                  </w:tcBorders>
+                  <w:shd w:val="clear" w:color="auto" w:fill="FFFFFF" w:themeFill="background1"/>
+                </w:tcPr>
+                <w:p>
+                  <w:pPr>
+                    <w:rPr>
+                      <w:b w:val="0"/>
+                    </w:rPr>
+                  </w:pPr>
+                  <w:r>
+                    <w:rPr>
+                      <w:b w:val="0"/>
+                    </w:rPr>
+                    <w:t>1</w:t>
+                  </w:r>
+                </w:p>
+              </w:tc>
+              <w:tc>
+                <w:tcPr>
+                  <w:tcW w:w="3392" w:type="dxa"/>
+                  <w:tcBorders>
+                    <w:left w:val="none" w:sz="0" w:space="0" w:color="auto"/>
+                    <w:right w:val="none" w:sz="0" w:space="0" w:color="auto"/>
+                  </w:tcBorders>
+                  <w:shd w:val="clear" w:color="auto" w:fill="FFFFFF" w:themeFill="background1"/>
+                </w:tcPr>
+                <w:p>
+                  <w:pPr>
+                    <w:cnfStyle w:val="000000100000" w:firstRow="0" w:lastRow="0" w:firstColumn="0" w:lastColumn="0" w:oddVBand="0" w:evenVBand="0" w:oddHBand="1" w:evenHBand="0" w:firstRowFirstColumn="0" w:firstRowLastColumn="0" w:lastRowFirstColumn="0" w:lastRowLastColumn="0"/>
+                  </w:pPr>
+                  <w:r>
+                    <w:t xml:space="preserve">Guest </w:t>
+                  </w:r>
+                  <w:r>
+                    <w:t>go to login page</w:t>
+                  </w:r>
+                </w:p>
+              </w:tc>
+              <w:tc>
+                <w:tcPr>
+                  <w:tcW w:w="4770" w:type="dxa"/>
+                  <w:tcBorders>
+                    <w:left w:val="none" w:sz="0" w:space="0" w:color="auto"/>
+                    <w:right w:val="none" w:sz="0" w:space="0" w:color="auto"/>
+                  </w:tcBorders>
+                  <w:shd w:val="clear" w:color="auto" w:fill="FFFFFF" w:themeFill="background1"/>
+                </w:tcPr>
+                <w:p>
+                  <w:pPr>
+                    <w:cnfStyle w:val="000000100000" w:firstRow="0" w:lastRow="0" w:firstColumn="0" w:lastColumn="0" w:oddVBand="0" w:evenVBand="0" w:oddHBand="1" w:evenHBand="0" w:firstRowFirstColumn="0" w:firstRowLastColumn="0" w:lastRowFirstColumn="0" w:lastRowLastColumn="0"/>
+                  </w:pPr>
+                  <w:r>
+                    <w:t xml:space="preserve">System requires identity information from </w:t>
+                  </w:r>
+                  <w:r>
+                    <w:t>Guest</w:t>
+                  </w:r>
+                  <w:r>
+                    <w:t>:</w:t>
+                  </w:r>
+                </w:p>
+                <w:p>
+                  <w:pPr>
+                    <w:pStyle w:val="ListParagraph"/>
+                    <w:numPr>
+                      <w:ilvl w:val="0"/>
+                      <w:numId w:val="3"/>
+                    </w:numPr>
+                    <w:cnfStyle w:val="000000100000" w:firstRow="0" w:lastRow="0" w:firstColumn="0" w:lastColumn="0" w:oddVBand="0" w:evenVBand="0" w:oddHBand="1" w:evenHBand="0" w:firstRowFirstColumn="0" w:firstRowLastColumn="0" w:lastRowFirstColumn="0" w:lastRowLastColumn="0"/>
+                  </w:pPr>
+                  <w:r>
+                    <w:t>Email or customer code: free text input, required, min length: 1, max length: 254</w:t>
+                  </w:r>
+                  <w:r>
+                    <w:rPr>
+                      <w:lang w:val="vi-VN"/>
+                    </w:rPr>
+                    <w:t>.</w:t>
+                  </w:r>
+                </w:p>
+                <w:p>
+                  <w:pPr>
+                    <w:pStyle w:val="ListParagraph"/>
+                    <w:numPr>
+                      <w:ilvl w:val="0"/>
+                      <w:numId w:val="3"/>
+                    </w:numPr>
+                    <w:cnfStyle w:val="000000100000" w:firstRow="0" w:lastRow="0" w:firstColumn="0" w:lastColumn="0" w:oddVBand="0" w:evenVBand="0" w:oddHBand="1" w:evenHBand="0" w:firstRowFirstColumn="0" w:firstRowLastColumn="0" w:lastRowFirstColumn="0" w:lastRowLastColumn="0"/>
+                  </w:pPr>
+                  <w:r>
+                    <w:rPr>
+                      <w:lang w:val="vi-VN"/>
+                    </w:rPr>
+                    <w:t>Password</w:t>
+                  </w:r>
+                  <w:r>
+                    <w:t>: free text input, required, min length: 1, max length: 128.</w:t>
+                  </w:r>
+                </w:p>
+              </w:tc>
+            </w:tr>
+            <w:tr>
+              <w:tc>
+                <w:tcPr>
+                  <w:cnfStyle w:val="001000000000" w:firstRow="0" w:lastRow="0" w:firstColumn="1" w:lastColumn="0" w:oddVBand="0" w:evenVBand="0" w:oddHBand="0" w:evenHBand="0" w:firstRowFirstColumn="0" w:firstRowLastColumn="0" w:lastRowFirstColumn="0" w:lastRowLastColumn="0"/>
+                  <w:tcW w:w="1340" w:type="dxa"/>
+                  <w:tcBorders>
+                    <w:bottom w:val="single" w:sz="4" w:space="0" w:color="auto"/>
+                  </w:tcBorders>
+                  <w:shd w:val="clear" w:color="auto" w:fill="FFFFFF" w:themeFill="background1"/>
+                </w:tcPr>
+                <w:p>
+                  <w:pPr>
+                    <w:rPr>
+                      <w:b w:val="0"/>
+                    </w:rPr>
+                  </w:pPr>
+                  <w:r>
+                    <w:rPr>
+                      <w:b w:val="0"/>
+                    </w:rPr>
+                    <w:t>2</w:t>
+                  </w:r>
+                </w:p>
+              </w:tc>
+              <w:tc>
+                <w:tcPr>
+                  <w:tcW w:w="3392" w:type="dxa"/>
+                  <w:tcBorders>
+                    <w:bottom w:val="single" w:sz="4" w:space="0" w:color="auto"/>
+                  </w:tcBorders>
+                  <w:shd w:val="clear" w:color="auto" w:fill="FFFFFF" w:themeFill="background1"/>
+                </w:tcPr>
+                <w:p>
+                  <w:pPr>
+                    <w:cnfStyle w:val="000000000000" w:firstRow="0" w:lastRow="0" w:firstColumn="0" w:lastColumn="0" w:oddVBand="0" w:evenVBand="0" w:oddHBand="0" w:evenHBand="0" w:firstRowFirstColumn="0" w:firstRowLastColumn="0" w:lastRowFirstColumn="0" w:lastRowLastColumn="0"/>
+                  </w:pPr>
+                  <w:r>
+                    <w:t>Guest</w:t>
+                  </w:r>
+                  <w:r>
+                    <w:t xml:space="preserve"> input information</w:t>
+                  </w:r>
+                </w:p>
+              </w:tc>
+              <w:tc>
+                <w:tcPr>
+                  <w:tcW w:w="4770" w:type="dxa"/>
+                  <w:tcBorders>
+                    <w:bottom w:val="single" w:sz="4" w:space="0" w:color="auto"/>
+                  </w:tcBorders>
+                  <w:shd w:val="clear" w:color="auto" w:fill="FFFFFF" w:themeFill="background1"/>
+                </w:tcPr>
+                <w:p>
+                  <w:pPr>
+                    <w:cnfStyle w:val="000000000000" w:firstRow="0" w:lastRow="0" w:firstColumn="0" w:lastColumn="0" w:oddVBand="0" w:evenVBand="0" w:oddHBand="0" w:evenHBand="0" w:firstRowFirstColumn="0" w:firstRowLastColumn="0" w:lastRowFirstColumn="0" w:lastRowLastColumn="0"/>
+                  </w:pPr>
+                </w:p>
+              </w:tc>
+            </w:tr>
+            <w:tr>
+              <w:trPr>
+                <w:cnfStyle w:val="000000100000" w:firstRow="0" w:lastRow="0" w:firstColumn="0" w:lastColumn="0" w:oddVBand="0" w:evenVBand="0" w:oddHBand="1" w:evenHBand="0" w:firstRowFirstColumn="0" w:firstRowLastColumn="0" w:lastRowFirstColumn="0" w:lastRowLastColumn="0"/>
+              </w:trPr>
+              <w:tc>
+                <w:tcPr>
+                  <w:cnfStyle w:val="001000000000" w:firstRow="0" w:lastRow="0" w:firstColumn="1" w:lastColumn="0" w:oddVBand="0" w:evenVBand="0" w:oddHBand="0" w:evenHBand="0" w:firstRowFirstColumn="0" w:firstRowLastColumn="0" w:lastRowFirstColumn="0" w:lastRowLastColumn="0"/>
+                  <w:tcW w:w="1340" w:type="dxa"/>
+                  <w:tcBorders>
+                    <w:top w:val="single" w:sz="4" w:space="0" w:color="auto"/>
+                    <w:left w:val="single" w:sz="4" w:space="0" w:color="auto"/>
+                    <w:bottom w:val="single" w:sz="4" w:space="0" w:color="auto"/>
+                    <w:right w:val="single" w:sz="4" w:space="0" w:color="auto"/>
+                  </w:tcBorders>
+                  <w:shd w:val="clear" w:color="auto" w:fill="FFFFFF" w:themeFill="background1"/>
+                </w:tcPr>
+                <w:p>
+                  <w:pPr>
+                    <w:rPr>
+                      <w:b w:val="0"/>
+                    </w:rPr>
+                  </w:pPr>
+                  <w:r>
+                    <w:rPr>
+                      <w:b w:val="0"/>
+                    </w:rPr>
+                    <w:t>3</w:t>
+                  </w:r>
+                </w:p>
+              </w:tc>
+              <w:tc>
+                <w:tcPr>
+                  <w:tcW w:w="3392" w:type="dxa"/>
+                  <w:tcBorders>
+                    <w:top w:val="single" w:sz="4" w:space="0" w:color="auto"/>
+                    <w:left w:val="single" w:sz="4" w:space="0" w:color="auto"/>
+                    <w:bottom w:val="single" w:sz="4" w:space="0" w:color="auto"/>
+                    <w:right w:val="single" w:sz="4" w:space="0" w:color="auto"/>
+                  </w:tcBorders>
+                  <w:shd w:val="clear" w:color="auto" w:fill="FFFFFF" w:themeFill="background1"/>
+                </w:tcPr>
+                <w:p>
+                  <w:pPr>
+                    <w:cnfStyle w:val="000000100000" w:firstRow="0" w:lastRow="0" w:firstColumn="0" w:lastColumn="0" w:oddVBand="0" w:evenVBand="0" w:oddHBand="1" w:evenHBand="0" w:firstRowFirstColumn="0" w:firstRowLastColumn="0" w:lastRowFirstColumn="0" w:lastRowLastColumn="0"/>
+                  </w:pPr>
+                  <w:r>
+                    <w:t>Guest send command to login to system</w:t>
+                  </w:r>
+                </w:p>
+              </w:tc>
+              <w:tc>
+                <w:tcPr>
+                  <w:tcW w:w="4770" w:type="dxa"/>
+                  <w:tcBorders>
+                    <w:top w:val="single" w:sz="4" w:space="0" w:color="auto"/>
+                    <w:left w:val="single" w:sz="4" w:space="0" w:color="auto"/>
+                    <w:bottom w:val="single" w:sz="4" w:space="0" w:color="auto"/>
+                    <w:right w:val="single" w:sz="4" w:space="0" w:color="auto"/>
+                  </w:tcBorders>
+                  <w:shd w:val="clear" w:color="auto" w:fill="FFFFFF" w:themeFill="background1"/>
+                </w:tcPr>
+                <w:p>
+                  <w:pPr>
+                    <w:cnfStyle w:val="000000100000" w:firstRow="0" w:lastRow="0" w:firstColumn="0" w:lastColumn="0" w:oddVBand="0" w:evenVBand="0" w:oddHBand="1" w:evenHBand="0" w:firstRowFirstColumn="0" w:firstRowLastColumn="0" w:lastRowFirstColumn="0" w:lastRowLastColumn="0"/>
+                  </w:pPr>
+                  <w:r>
+                    <w:t>Guest will login system with their specific role</w:t>
+                  </w:r>
+                </w:p>
+                <w:p>
+                  <w:pPr>
+                    <w:cnfStyle w:val="000000100000" w:firstRow="0" w:lastRow="0" w:firstColumn="0" w:lastColumn="0" w:oddVBand="0" w:evenVBand="0" w:oddHBand="1" w:evenHBand="0" w:firstRowFirstColumn="0" w:firstRowLastColumn="0" w:lastRowFirstColumn="0" w:lastRowLastColumn="0"/>
+                  </w:pPr>
+                  <w:r>
+                    <w:t>[Exception 1]</w:t>
+                  </w:r>
+                </w:p>
+              </w:tc>
+            </w:tr>
+          </w:tbl>
+          <w:p>
+            <w:pPr>
+              <w:rPr>
+                <w:b w:val="0"/>
+              </w:rPr>
+            </w:pPr>
+            <w:r>
+              <w:t>Alternative Scenario:</w:t>
+            </w:r>
+            <w:r>
+              <w:rPr>
+                <w:b w:val="0"/>
+              </w:rPr>
+              <w:t xml:space="preserve"> N/A</w:t>
+            </w:r>
+          </w:p>
+          <w:p>
+            <w:pPr>
+              <w:rPr>
+                <w:b w:val="0"/>
+              </w:rPr>
+            </w:pPr>
+            <w:r>
+              <w:t>Exceptions:</w:t>
+            </w:r>
+          </w:p>
+          <w:tbl>
+            <w:tblPr>
+              <w:tblStyle w:val="LightShading"/>
+              <w:tblW w:w="0" w:type="auto"/>
+              <w:tblBorders>
+                <w:left w:val="single" w:sz="8" w:space="0" w:color="000000" w:themeColor="text1"/>
+                <w:right w:val="single" w:sz="8" w:space="0" w:color="000000" w:themeColor="text1"/>
+                <w:insideH w:val="single" w:sz="8" w:space="0" w:color="000000" w:themeColor="text1"/>
+                <w:insideV w:val="single" w:sz="8" w:space="0" w:color="000000" w:themeColor="text1"/>
+              </w:tblBorders>
+              <w:shd w:val="clear" w:color="auto" w:fill="FFFFFF" w:themeFill="background1"/>
+              <w:tblLook w:val="04A0" w:firstRow="1" w:lastRow="0" w:firstColumn="1" w:lastColumn="0" w:noHBand="0" w:noVBand="1"/>
+            </w:tblPr>
+            <w:tblGrid>
+              <w:gridCol w:w="1340"/>
+              <w:gridCol w:w="3392"/>
+              <w:gridCol w:w="4770"/>
+            </w:tblGrid>
+            <w:tr>
+              <w:trPr>
+                <w:cnfStyle w:val="100000000000" w:firstRow="1" w:lastRow="0" w:firstColumn="0" w:lastColumn="0" w:oddVBand="0" w:evenVBand="0" w:oddHBand="0" w:evenHBand="0" w:firstRowFirstColumn="0" w:firstRowLastColumn="0" w:lastRowFirstColumn="0" w:lastRowLastColumn="0"/>
+              </w:trPr>
+              <w:tc>
+                <w:tcPr>
+                  <w:cnfStyle w:val="001000000000" w:firstRow="0" w:lastRow="0" w:firstColumn="1" w:lastColumn="0" w:oddVBand="0" w:evenVBand="0" w:oddHBand="0" w:evenHBand="0" w:firstRowFirstColumn="0" w:firstRowLastColumn="0" w:lastRowFirstColumn="0" w:lastRowLastColumn="0"/>
+                  <w:tcW w:w="1340" w:type="dxa"/>
+                  <w:tcBorders>
+                    <w:top w:val="none" w:sz="0" w:space="0" w:color="auto"/>
+                    <w:left w:val="none" w:sz="0" w:space="0" w:color="auto"/>
+                    <w:bottom w:val="none" w:sz="0" w:space="0" w:color="auto"/>
+                    <w:right w:val="none" w:sz="0" w:space="0" w:color="auto"/>
+                  </w:tcBorders>
+                  <w:shd w:val="clear" w:color="auto" w:fill="D9D9D9" w:themeFill="background1" w:themeFillShade="D9"/>
+                </w:tcPr>
+                <w:p>
+                  <w:pPr>
+                    <w:rPr>
+                      <w:b w:val="0"/>
+                    </w:rPr>
+                  </w:pPr>
+                  <w:r>
+                    <w:rPr>
+                      <w:b w:val="0"/>
+                    </w:rPr>
+                    <w:lastRenderedPageBreak/>
+                    <w:t>Step</w:t>
+                  </w:r>
+                </w:p>
+              </w:tc>
+              <w:tc>
+                <w:tcPr>
+                  <w:tcW w:w="3392" w:type="dxa"/>
+                  <w:tcBorders>
+                    <w:top w:val="none" w:sz="0" w:space="0" w:color="auto"/>
+                    <w:left w:val="none" w:sz="0" w:space="0" w:color="auto"/>
+                    <w:bottom w:val="none" w:sz="0" w:space="0" w:color="auto"/>
+                    <w:right w:val="none" w:sz="0" w:space="0" w:color="auto"/>
+                  </w:tcBorders>
+                  <w:shd w:val="clear" w:color="auto" w:fill="D9D9D9" w:themeFill="background1" w:themeFillShade="D9"/>
+                </w:tcPr>
+                <w:p>
+                  <w:pPr>
+                    <w:cnfStyle w:val="100000000000" w:firstRow="1" w:lastRow="0" w:firstColumn="0" w:lastColumn="0" w:oddVBand="0" w:evenVBand="0" w:oddHBand="0" w:evenHBand="0" w:firstRowFirstColumn="0" w:firstRowLastColumn="0" w:lastRowFirstColumn="0" w:lastRowLastColumn="0"/>
+                    <w:rPr>
+                      <w:b w:val="0"/>
+                    </w:rPr>
+                  </w:pPr>
+                  <w:r>
+                    <w:rPr>
+                      <w:b w:val="0"/>
+                    </w:rPr>
+                    <w:t>Actor Action</w:t>
+                  </w:r>
+                </w:p>
+              </w:tc>
+              <w:tc>
+                <w:tcPr>
+                  <w:tcW w:w="4770" w:type="dxa"/>
+                  <w:tcBorders>
+                    <w:top w:val="none" w:sz="0" w:space="0" w:color="auto"/>
+                    <w:left w:val="none" w:sz="0" w:space="0" w:color="auto"/>
+                    <w:bottom w:val="none" w:sz="0" w:space="0" w:color="auto"/>
+                    <w:right w:val="none" w:sz="0" w:space="0" w:color="auto"/>
+                  </w:tcBorders>
+                  <w:shd w:val="clear" w:color="auto" w:fill="D9D9D9" w:themeFill="background1" w:themeFillShade="D9"/>
+                </w:tcPr>
+                <w:p>
+                  <w:pPr>
+                    <w:cnfStyle w:val="100000000000" w:firstRow="1" w:lastRow="0" w:firstColumn="0" w:lastColumn="0" w:oddVBand="0" w:evenVBand="0" w:oddHBand="0" w:evenHBand="0" w:firstRowFirstColumn="0" w:firstRowLastColumn="0" w:lastRowFirstColumn="0" w:lastRowLastColumn="0"/>
+                    <w:rPr>
+                      <w:b w:val="0"/>
+                    </w:rPr>
+                  </w:pPr>
+                  <w:r>
+                    <w:rPr>
+                      <w:b w:val="0"/>
+                    </w:rPr>
+                    <w:t>System Response</w:t>
+                  </w:r>
+                </w:p>
+              </w:tc>
+            </w:tr>
+            <w:tr>
+              <w:trPr>
+                <w:cnfStyle w:val="000000100000" w:firstRow="0" w:lastRow="0" w:firstColumn="0" w:lastColumn="0" w:oddVBand="0" w:evenVBand="0" w:oddHBand="1" w:evenHBand="0" w:firstRowFirstColumn="0" w:firstRowLastColumn="0" w:lastRowFirstColumn="0" w:lastRowLastColumn="0"/>
+              </w:trPr>
+              <w:tc>
+                <w:tcPr>
+                  <w:cnfStyle w:val="001000000000" w:firstRow="0" w:lastRow="0" w:firstColumn="1" w:lastColumn="0" w:oddVBand="0" w:evenVBand="0" w:oddHBand="0" w:evenHBand="0" w:firstRowFirstColumn="0" w:firstRowLastColumn="0" w:lastRowFirstColumn="0" w:lastRowLastColumn="0"/>
+                  <w:tcW w:w="1340" w:type="dxa"/>
+                  <w:tcBorders>
+                    <w:left w:val="none" w:sz="0" w:space="0" w:color="auto"/>
+                    <w:right w:val="none" w:sz="0" w:space="0" w:color="auto"/>
+                  </w:tcBorders>
+                  <w:shd w:val="clear" w:color="auto" w:fill="FFFFFF" w:themeFill="background1"/>
+                </w:tcPr>
+                <w:p>
+                  <w:pPr>
+                    <w:rPr>
+                      <w:b w:val="0"/>
+                    </w:rPr>
+                  </w:pPr>
+                  <w:r>
+                    <w:rPr>
+                      <w:b w:val="0"/>
+                    </w:rPr>
+                    <w:t>1</w:t>
+                  </w:r>
+                </w:p>
+              </w:tc>
+              <w:tc>
+                <w:tcPr>
+                  <w:tcW w:w="3392" w:type="dxa"/>
+                  <w:tcBorders>
+                    <w:left w:val="none" w:sz="0" w:space="0" w:color="auto"/>
+                    <w:right w:val="none" w:sz="0" w:space="0" w:color="auto"/>
+                  </w:tcBorders>
+                  <w:shd w:val="clear" w:color="auto" w:fill="FFFFFF" w:themeFill="background1"/>
+                </w:tcPr>
+                <w:p>
+                  <w:pPr>
+                    <w:cnfStyle w:val="000000100000" w:firstRow="0" w:lastRow="0" w:firstColumn="0" w:lastColumn="0" w:oddVBand="0" w:evenVBand="0" w:oddHBand="1" w:evenHBand="0" w:firstRowFirstColumn="0" w:firstRowLastColumn="0" w:lastRowFirstColumn="0" w:lastRowLastColumn="0"/>
+                  </w:pPr>
+                  <w:r>
+                    <w:t>Guest send command to login to system</w:t>
+                  </w:r>
+                </w:p>
+              </w:tc>
+              <w:tc>
+                <w:tcPr>
+                  <w:tcW w:w="4770" w:type="dxa"/>
+                  <w:tcBorders>
+                    <w:left w:val="none" w:sz="0" w:space="0" w:color="auto"/>
+                    <w:right w:val="none" w:sz="0" w:space="0" w:color="auto"/>
+                  </w:tcBorders>
+                  <w:shd w:val="clear" w:color="auto" w:fill="FFFFFF" w:themeFill="background1"/>
+                </w:tcPr>
+                <w:p>
+                  <w:pPr>
+                    <w:cnfStyle w:val="000000100000" w:firstRow="0" w:lastRow="0" w:firstColumn="0" w:lastColumn="0" w:oddVBand="0" w:evenVBand="0" w:oddHBand="1" w:evenHBand="0" w:firstRowFirstColumn="0" w:firstRowLastColumn="0" w:lastRowFirstColumn="0" w:lastRowLastColumn="0"/>
+                  </w:pPr>
+                  <w:r>
+                    <w:t>Wrong identity information, system show error message</w:t>
+                  </w:r>
+                </w:p>
+              </w:tc>
+            </w:tr>
+          </w:tbl>
+          <w:p>
+            <w:pPr>
+              <w:rPr>
+                <w:b w:val="0"/>
+              </w:rPr>
+            </w:pPr>
+          </w:p>
+          <w:p>
+            <w:pPr>
+              <w:rPr>
+                <w:b w:val="0"/>
+              </w:rPr>
+            </w:pPr>
+            <w:r>
+              <w:t>Relationships:</w:t>
+            </w:r>
+            <w:r>
+              <w:rPr>
+                <w:b w:val="0"/>
+              </w:rPr>
+              <w:t xml:space="preserve"> </w:t>
+            </w:r>
+            <w:r>
+              <w:rPr>
+                <w:b w:val="0"/>
+              </w:rPr>
+              <w:t>N/A</w:t>
+            </w:r>
+          </w:p>
+          <w:p>
+            <w:pPr>
+              <w:rPr>
+                <w:b w:val="0"/>
+              </w:rPr>
+            </w:pPr>
+            <w:r>
+              <w:t>Business Rules:</w:t>
+            </w:r>
+          </w:p>
+          <w:p>
+            <w:pPr>
+              <w:pStyle w:val="ListParagraph"/>
+              <w:numPr>
+                <w:ilvl w:val="0"/>
+                <w:numId w:val="3"/>
+              </w:numPr>
+            </w:pPr>
+            <w:r>
+              <w:rPr>
+                <w:b w:val="0"/>
+              </w:rPr>
+              <w:t>After login to system, guest will be redirected to specific page based on their role on the system: staff or customer.</w:t>
+            </w:r>
+          </w:p>
+          <w:p>
+            <w:pPr>
+              <w:pStyle w:val="ListParagraph"/>
+              <w:numPr>
+                <w:ilvl w:val="0"/>
+                <w:numId w:val="3"/>
+              </w:numPr>
+            </w:pPr>
+            <w:r>
+              <w:rPr>
+                <w:b w:val="0"/>
+              </w:rPr>
+              <w:t>If role is “Customer”, the page will redirect to Customer page</w:t>
+            </w:r>
+          </w:p>
+          <w:p>
+            <w:pPr>
+              <w:pStyle w:val="ListParagraph"/>
+              <w:numPr>
+                <w:ilvl w:val="0"/>
+                <w:numId w:val="3"/>
+              </w:numPr>
+            </w:pPr>
+            <w:r>
+              <w:rPr>
+                <w:b w:val="0"/>
+              </w:rPr>
+              <w:t>If role is “Staff”, the page will redirect to Staff Dashboard page</w:t>
+            </w:r>
+          </w:p>
+        </w:tc>
+      </w:tr>
+    </w:tbl>
+    <w:p/>
     <w:p>
       <w:pPr>
         <w:pStyle w:val="Heading6"/>
@@ -477,6 +1583,2015 @@
         <w:t>&lt;Guest&gt; Create new contract request</w:t>
       </w:r>
     </w:p>
+    <w:tbl>
+      <w:tblPr>
+        <w:tblStyle w:val="LightShading"/>
+        <w:tblW w:w="9738" w:type="dxa"/>
+        <w:tblBorders>
+          <w:left w:val="single" w:sz="8" w:space="0" w:color="000000" w:themeColor="text1"/>
+          <w:right w:val="single" w:sz="8" w:space="0" w:color="000000" w:themeColor="text1"/>
+          <w:insideH w:val="single" w:sz="8" w:space="0" w:color="000000" w:themeColor="text1"/>
+          <w:insideV w:val="single" w:sz="8" w:space="0" w:color="000000" w:themeColor="text1"/>
+        </w:tblBorders>
+        <w:tblLook w:val="04A0" w:firstRow="1" w:lastRow="0" w:firstColumn="1" w:lastColumn="0" w:noHBand="0" w:noVBand="1"/>
+      </w:tblPr>
+      <w:tblGrid>
+        <w:gridCol w:w="2322"/>
+        <w:gridCol w:w="1898"/>
+        <w:gridCol w:w="2520"/>
+        <w:gridCol w:w="2998"/>
+      </w:tblGrid>
+      <w:tr>
+        <w:trPr>
+          <w:cnfStyle w:val="100000000000" w:firstRow="1" w:lastRow="0" w:firstColumn="0" w:lastColumn="0" w:oddVBand="0" w:evenVBand="0" w:oddHBand="0" w:evenHBand="0" w:firstRowFirstColumn="0" w:firstRowLastColumn="0" w:lastRowFirstColumn="0" w:lastRowLastColumn="0"/>
+        </w:trPr>
+        <w:tc>
+          <w:tcPr>
+            <w:cnfStyle w:val="001000000000" w:firstRow="0" w:lastRow="0" w:firstColumn="1" w:lastColumn="0" w:oddVBand="0" w:evenVBand="0" w:oddHBand="0" w:evenHBand="0" w:firstRowFirstColumn="0" w:firstRowLastColumn="0" w:lastRowFirstColumn="0" w:lastRowLastColumn="0"/>
+            <w:tcW w:w="9738" w:type="dxa"/>
+            <w:gridSpan w:val="4"/>
+            <w:tcBorders>
+              <w:top w:val="none" w:sz="0" w:space="0" w:color="auto"/>
+              <w:left w:val="none" w:sz="0" w:space="0" w:color="auto"/>
+              <w:bottom w:val="none" w:sz="0" w:space="0" w:color="auto"/>
+              <w:right w:val="none" w:sz="0" w:space="0" w:color="auto"/>
+            </w:tcBorders>
+            <w:shd w:val="clear" w:color="auto" w:fill="D9D9D9" w:themeFill="background1" w:themeFillShade="D9"/>
+          </w:tcPr>
+          <w:p>
+            <w:r>
+              <w:t xml:space="preserve">USE CASE </w:t>
+            </w:r>
+            <w:r>
+              <w:t>– MIC000</w:t>
+            </w:r>
+          </w:p>
+        </w:tc>
+      </w:tr>
+      <w:tr>
+        <w:trPr>
+          <w:cnfStyle w:val="000000100000" w:firstRow="0" w:lastRow="0" w:firstColumn="0" w:lastColumn="0" w:oddVBand="0" w:evenVBand="0" w:oddHBand="1" w:evenHBand="0" w:firstRowFirstColumn="0" w:firstRowLastColumn="0" w:lastRowFirstColumn="0" w:lastRowLastColumn="0"/>
+        </w:trPr>
+        <w:tc>
+          <w:tcPr>
+            <w:cnfStyle w:val="001000000000" w:firstRow="0" w:lastRow="0" w:firstColumn="1" w:lastColumn="0" w:oddVBand="0" w:evenVBand="0" w:oddHBand="0" w:evenHBand="0" w:firstRowFirstColumn="0" w:firstRowLastColumn="0" w:lastRowFirstColumn="0" w:lastRowLastColumn="0"/>
+            <w:tcW w:w="2322" w:type="dxa"/>
+            <w:tcBorders>
+              <w:top w:val="single" w:sz="4" w:space="0" w:color="auto"/>
+              <w:left w:val="single" w:sz="4" w:space="0" w:color="auto"/>
+              <w:bottom w:val="single" w:sz="4" w:space="0" w:color="auto"/>
+              <w:right w:val="single" w:sz="4" w:space="0" w:color="auto"/>
+            </w:tcBorders>
+            <w:shd w:val="clear" w:color="auto" w:fill="D9D9D9" w:themeFill="background1" w:themeFillShade="D9"/>
+          </w:tcPr>
+          <w:p>
+            <w:r>
+              <w:t>Use Case No.</w:t>
+            </w:r>
+          </w:p>
+        </w:tc>
+        <w:tc>
+          <w:tcPr>
+            <w:tcW w:w="1898" w:type="dxa"/>
+            <w:tcBorders>
+              <w:left w:val="single" w:sz="4" w:space="0" w:color="auto"/>
+            </w:tcBorders>
+            <w:shd w:val="clear" w:color="auto" w:fill="FFFFFF" w:themeFill="background1"/>
+          </w:tcPr>
+          <w:p>
+            <w:pPr>
+              <w:cnfStyle w:val="000000100000" w:firstRow="0" w:lastRow="0" w:firstColumn="0" w:lastColumn="0" w:oddVBand="0" w:evenVBand="0" w:oddHBand="1" w:evenHBand="0" w:firstRowFirstColumn="0" w:firstRowLastColumn="0" w:lastRowFirstColumn="0" w:lastRowLastColumn="0"/>
+            </w:pPr>
+            <w:r>
+              <w:t>MIC000</w:t>
+            </w:r>
+          </w:p>
+        </w:tc>
+        <w:tc>
+          <w:tcPr>
+            <w:tcW w:w="2520" w:type="dxa"/>
+            <w:tcBorders>
+              <w:right w:val="single" w:sz="4" w:space="0" w:color="auto"/>
+            </w:tcBorders>
+            <w:shd w:val="clear" w:color="auto" w:fill="D9D9D9" w:themeFill="background1" w:themeFillShade="D9"/>
+          </w:tcPr>
+          <w:p>
+            <w:pPr>
+              <w:cnfStyle w:val="000000100000" w:firstRow="0" w:lastRow="0" w:firstColumn="0" w:lastColumn="0" w:oddVBand="0" w:evenVBand="0" w:oddHBand="1" w:evenHBand="0" w:firstRowFirstColumn="0" w:firstRowLastColumn="0" w:lastRowFirstColumn="0" w:lastRowLastColumn="0"/>
+              <w:rPr>
+                <w:b/>
+              </w:rPr>
+            </w:pPr>
+            <w:r>
+              <w:rPr>
+                <w:b/>
+              </w:rPr>
+              <w:t>Use Case Version</w:t>
+            </w:r>
+          </w:p>
+        </w:tc>
+        <w:tc>
+          <w:tcPr>
+            <w:tcW w:w="2998" w:type="dxa"/>
+            <w:tcBorders>
+              <w:top w:val="single" w:sz="4" w:space="0" w:color="auto"/>
+              <w:left w:val="single" w:sz="4" w:space="0" w:color="auto"/>
+              <w:bottom w:val="single" w:sz="4" w:space="0" w:color="auto"/>
+              <w:right w:val="single" w:sz="4" w:space="0" w:color="auto"/>
+            </w:tcBorders>
+            <w:shd w:val="clear" w:color="auto" w:fill="FFFFFF" w:themeFill="background1"/>
+          </w:tcPr>
+          <w:p>
+            <w:pPr>
+              <w:cnfStyle w:val="000000100000" w:firstRow="0" w:lastRow="0" w:firstColumn="0" w:lastColumn="0" w:oddVBand="0" w:evenVBand="0" w:oddHBand="1" w:evenHBand="0" w:firstRowFirstColumn="0" w:firstRowLastColumn="0" w:lastRowFirstColumn="0" w:lastRowLastColumn="0"/>
+            </w:pPr>
+            <w:r>
+              <w:t>2.0</w:t>
+            </w:r>
+          </w:p>
+        </w:tc>
+      </w:tr>
+      <w:tr>
+        <w:tc>
+          <w:tcPr>
+            <w:cnfStyle w:val="001000000000" w:firstRow="0" w:lastRow="0" w:firstColumn="1" w:lastColumn="0" w:oddVBand="0" w:evenVBand="0" w:oddHBand="0" w:evenHBand="0" w:firstRowFirstColumn="0" w:firstRowLastColumn="0" w:lastRowFirstColumn="0" w:lastRowLastColumn="0"/>
+            <w:tcW w:w="2322" w:type="dxa"/>
+            <w:tcBorders>
+              <w:top w:val="single" w:sz="4" w:space="0" w:color="auto"/>
+              <w:bottom w:val="single" w:sz="4" w:space="0" w:color="auto"/>
+            </w:tcBorders>
+            <w:shd w:val="clear" w:color="auto" w:fill="D9D9D9" w:themeFill="background1" w:themeFillShade="D9"/>
+          </w:tcPr>
+          <w:p>
+            <w:r>
+              <w:t>Use Case Name</w:t>
+            </w:r>
+          </w:p>
+        </w:tc>
+        <w:tc>
+          <w:tcPr>
+            <w:tcW w:w="7416" w:type="dxa"/>
+            <w:gridSpan w:val="3"/>
+            <w:tcBorders>
+              <w:bottom w:val="single" w:sz="4" w:space="0" w:color="auto"/>
+            </w:tcBorders>
+          </w:tcPr>
+          <w:p>
+            <w:pPr>
+              <w:cnfStyle w:val="000000000000" w:firstRow="0" w:lastRow="0" w:firstColumn="0" w:lastColumn="0" w:oddVBand="0" w:evenVBand="0" w:oddHBand="0" w:evenHBand="0" w:firstRowFirstColumn="0" w:firstRowLastColumn="0" w:lastRowFirstColumn="0" w:lastRowLastColumn="0"/>
+            </w:pPr>
+            <w:r>
+              <w:t>Create new contract request</w:t>
+            </w:r>
+          </w:p>
+        </w:tc>
+      </w:tr>
+      <w:tr>
+        <w:trPr>
+          <w:cnfStyle w:val="000000100000" w:firstRow="0" w:lastRow="0" w:firstColumn="0" w:lastColumn="0" w:oddVBand="0" w:evenVBand="0" w:oddHBand="1" w:evenHBand="0" w:firstRowFirstColumn="0" w:firstRowLastColumn="0" w:lastRowFirstColumn="0" w:lastRowLastColumn="0"/>
+        </w:trPr>
+        <w:tc>
+          <w:tcPr>
+            <w:cnfStyle w:val="001000000000" w:firstRow="0" w:lastRow="0" w:firstColumn="1" w:lastColumn="0" w:oddVBand="0" w:evenVBand="0" w:oddHBand="0" w:evenHBand="0" w:firstRowFirstColumn="0" w:firstRowLastColumn="0" w:lastRowFirstColumn="0" w:lastRowLastColumn="0"/>
+            <w:tcW w:w="2322" w:type="dxa"/>
+            <w:tcBorders>
+              <w:top w:val="single" w:sz="4" w:space="0" w:color="auto"/>
+              <w:left w:val="single" w:sz="4" w:space="0" w:color="auto"/>
+              <w:bottom w:val="single" w:sz="4" w:space="0" w:color="auto"/>
+              <w:right w:val="single" w:sz="4" w:space="0" w:color="auto"/>
+            </w:tcBorders>
+            <w:shd w:val="clear" w:color="auto" w:fill="D9D9D9" w:themeFill="background1" w:themeFillShade="D9"/>
+          </w:tcPr>
+          <w:p>
+            <w:r>
+              <w:t>Author</w:t>
+            </w:r>
+          </w:p>
+        </w:tc>
+        <w:tc>
+          <w:tcPr>
+            <w:tcW w:w="7416" w:type="dxa"/>
+            <w:gridSpan w:val="3"/>
+            <w:tcBorders>
+              <w:top w:val="single" w:sz="4" w:space="0" w:color="auto"/>
+              <w:left w:val="single" w:sz="4" w:space="0" w:color="auto"/>
+              <w:bottom w:val="single" w:sz="4" w:space="0" w:color="auto"/>
+              <w:right w:val="single" w:sz="4" w:space="0" w:color="auto"/>
+            </w:tcBorders>
+            <w:shd w:val="clear" w:color="auto" w:fill="FFFFFF" w:themeFill="background1"/>
+          </w:tcPr>
+          <w:p>
+            <w:pPr>
+              <w:cnfStyle w:val="000000100000" w:firstRow="0" w:lastRow="0" w:firstColumn="0" w:lastColumn="0" w:oddVBand="0" w:evenVBand="0" w:oddHBand="1" w:evenHBand="0" w:firstRowFirstColumn="0" w:firstRowLastColumn="0" w:lastRowFirstColumn="0" w:lastRowLastColumn="0"/>
+            </w:pPr>
+            <w:proofErr w:type="spellStart"/>
+            <w:r>
+              <w:t>TrungDQ</w:t>
+            </w:r>
+            <w:proofErr w:type="spellEnd"/>
+          </w:p>
+        </w:tc>
+      </w:tr>
+      <w:tr>
+        <w:tc>
+          <w:tcPr>
+            <w:cnfStyle w:val="001000000000" w:firstRow="0" w:lastRow="0" w:firstColumn="1" w:lastColumn="0" w:oddVBand="0" w:evenVBand="0" w:oddHBand="0" w:evenHBand="0" w:firstRowFirstColumn="0" w:firstRowLastColumn="0" w:lastRowFirstColumn="0" w:lastRowLastColumn="0"/>
+            <w:tcW w:w="2322" w:type="dxa"/>
+            <w:tcBorders>
+              <w:top w:val="single" w:sz="4" w:space="0" w:color="auto"/>
+              <w:bottom w:val="single" w:sz="4" w:space="0" w:color="auto"/>
+            </w:tcBorders>
+            <w:shd w:val="clear" w:color="auto" w:fill="D9D9D9" w:themeFill="background1" w:themeFillShade="D9"/>
+          </w:tcPr>
+          <w:p>
+            <w:r>
+              <w:t>Date</w:t>
+            </w:r>
+          </w:p>
+        </w:tc>
+        <w:tc>
+          <w:tcPr>
+            <w:tcW w:w="1898" w:type="dxa"/>
+            <w:tcBorders>
+              <w:top w:val="single" w:sz="4" w:space="0" w:color="auto"/>
+              <w:bottom w:val="single" w:sz="4" w:space="0" w:color="auto"/>
+            </w:tcBorders>
+            <w:shd w:val="clear" w:color="auto" w:fill="FFFFFF" w:themeFill="background1"/>
+          </w:tcPr>
+          <w:p>
+            <w:pPr>
+              <w:cnfStyle w:val="000000000000" w:firstRow="0" w:lastRow="0" w:firstColumn="0" w:lastColumn="0" w:oddVBand="0" w:evenVBand="0" w:oddHBand="0" w:evenHBand="0" w:firstRowFirstColumn="0" w:firstRowLastColumn="0" w:lastRowFirstColumn="0" w:lastRowLastColumn="0"/>
+            </w:pPr>
+            <w:r>
+              <w:t>27</w:t>
+            </w:r>
+            <w:r>
+              <w:t>/</w:t>
+            </w:r>
+            <w:r>
+              <w:t>0</w:t>
+            </w:r>
+            <w:r>
+              <w:t>5/2015</w:t>
+            </w:r>
+          </w:p>
+        </w:tc>
+        <w:tc>
+          <w:tcPr>
+            <w:tcW w:w="2520" w:type="dxa"/>
+            <w:tcBorders>
+              <w:top w:val="single" w:sz="4" w:space="0" w:color="auto"/>
+              <w:bottom w:val="single" w:sz="4" w:space="0" w:color="auto"/>
+            </w:tcBorders>
+            <w:shd w:val="clear" w:color="auto" w:fill="D9D9D9" w:themeFill="background1" w:themeFillShade="D9"/>
+          </w:tcPr>
+          <w:p>
+            <w:pPr>
+              <w:cnfStyle w:val="000000000000" w:firstRow="0" w:lastRow="0" w:firstColumn="0" w:lastColumn="0" w:oddVBand="0" w:evenVBand="0" w:oddHBand="0" w:evenHBand="0" w:firstRowFirstColumn="0" w:firstRowLastColumn="0" w:lastRowFirstColumn="0" w:lastRowLastColumn="0"/>
+              <w:rPr>
+                <w:b/>
+              </w:rPr>
+            </w:pPr>
+            <w:r>
+              <w:rPr>
+                <w:b/>
+              </w:rPr>
+              <w:t>Priority</w:t>
+            </w:r>
+          </w:p>
+        </w:tc>
+        <w:tc>
+          <w:tcPr>
+            <w:tcW w:w="2998" w:type="dxa"/>
+            <w:tcBorders>
+              <w:top w:val="single" w:sz="4" w:space="0" w:color="auto"/>
+              <w:bottom w:val="single" w:sz="4" w:space="0" w:color="auto"/>
+            </w:tcBorders>
+            <w:shd w:val="clear" w:color="auto" w:fill="FFFFFF" w:themeFill="background1"/>
+          </w:tcPr>
+          <w:p>
+            <w:pPr>
+              <w:cnfStyle w:val="000000000000" w:firstRow="0" w:lastRow="0" w:firstColumn="0" w:lastColumn="0" w:oddVBand="0" w:evenVBand="0" w:oddHBand="0" w:evenHBand="0" w:firstRowFirstColumn="0" w:firstRowLastColumn="0" w:lastRowFirstColumn="0" w:lastRowLastColumn="0"/>
+            </w:pPr>
+            <w:r>
+              <w:t>Normal</w:t>
+            </w:r>
+          </w:p>
+        </w:tc>
+      </w:tr>
+      <w:tr>
+        <w:trPr>
+          <w:cnfStyle w:val="000000100000" w:firstRow="0" w:lastRow="0" w:firstColumn="0" w:lastColumn="0" w:oddVBand="0" w:evenVBand="0" w:oddHBand="1" w:evenHBand="0" w:firstRowFirstColumn="0" w:firstRowLastColumn="0" w:lastRowFirstColumn="0" w:lastRowLastColumn="0"/>
+        </w:trPr>
+        <w:tc>
+          <w:tcPr>
+            <w:cnfStyle w:val="001000000000" w:firstRow="0" w:lastRow="0" w:firstColumn="1" w:lastColumn="0" w:oddVBand="0" w:evenVBand="0" w:oddHBand="0" w:evenHBand="0" w:firstRowFirstColumn="0" w:firstRowLastColumn="0" w:lastRowFirstColumn="0" w:lastRowLastColumn="0"/>
+            <w:tcW w:w="9738" w:type="dxa"/>
+            <w:gridSpan w:val="4"/>
+            <w:tcBorders>
+              <w:top w:val="single" w:sz="4" w:space="0" w:color="auto"/>
+              <w:left w:val="single" w:sz="4" w:space="0" w:color="auto"/>
+              <w:bottom w:val="single" w:sz="4" w:space="0" w:color="auto"/>
+              <w:right w:val="single" w:sz="4" w:space="0" w:color="auto"/>
+            </w:tcBorders>
+            <w:shd w:val="clear" w:color="auto" w:fill="FFFFFF" w:themeFill="background1"/>
+          </w:tcPr>
+          <w:p>
+            <w:pPr>
+              <w:rPr>
+                <w:b w:val="0"/>
+              </w:rPr>
+            </w:pPr>
+            <w:r>
+              <w:t>Actor:</w:t>
+            </w:r>
+          </w:p>
+          <w:p>
+            <w:pPr>
+              <w:rPr>
+                <w:b w:val="0"/>
+              </w:rPr>
+            </w:pPr>
+            <w:r>
+              <w:rPr>
+                <w:b w:val="0"/>
+              </w:rPr>
+              <w:t>Guest</w:t>
+            </w:r>
+          </w:p>
+          <w:p>
+            <w:pPr>
+              <w:rPr>
+                <w:b w:val="0"/>
+              </w:rPr>
+            </w:pPr>
+            <w:r>
+              <w:t>Summary:</w:t>
+            </w:r>
+          </w:p>
+          <w:p>
+            <w:pPr>
+              <w:rPr>
+                <w:b w:val="0"/>
+              </w:rPr>
+            </w:pPr>
+            <w:r>
+              <w:rPr>
+                <w:b w:val="0"/>
+              </w:rPr>
+              <w:t>This use case allow guest to create new contract request</w:t>
+            </w:r>
+            <w:r>
+              <w:rPr>
+                <w:b w:val="0"/>
+              </w:rPr>
+              <w:t>.</w:t>
+            </w:r>
+          </w:p>
+          <w:p>
+            <w:pPr>
+              <w:rPr>
+                <w:b w:val="0"/>
+              </w:rPr>
+            </w:pPr>
+            <w:r>
+              <w:t>Goal:</w:t>
+            </w:r>
+          </w:p>
+          <w:p>
+            <w:pPr>
+              <w:rPr>
+                <w:b w:val="0"/>
+              </w:rPr>
+            </w:pPr>
+            <w:r>
+              <w:rPr>
+                <w:b w:val="0"/>
+              </w:rPr>
+              <w:t>Guest can create new contract request</w:t>
+            </w:r>
+            <w:r>
+              <w:rPr>
+                <w:b w:val="0"/>
+              </w:rPr>
+              <w:t>.</w:t>
+            </w:r>
+          </w:p>
+          <w:p>
+            <w:pPr>
+              <w:rPr>
+                <w:b w:val="0"/>
+              </w:rPr>
+            </w:pPr>
+            <w:r>
+              <w:t>Triggers:</w:t>
+            </w:r>
+          </w:p>
+          <w:p>
+            <w:pPr>
+              <w:rPr>
+                <w:b w:val="0"/>
+              </w:rPr>
+            </w:pPr>
+            <w:r>
+              <w:rPr>
+                <w:b w:val="0"/>
+              </w:rPr>
+              <w:t>Guest send command to create contract request</w:t>
+            </w:r>
+            <w:r>
+              <w:rPr>
+                <w:b w:val="0"/>
+              </w:rPr>
+              <w:t>.</w:t>
+            </w:r>
+          </w:p>
+          <w:p>
+            <w:pPr>
+              <w:rPr>
+                <w:b w:val="0"/>
+              </w:rPr>
+            </w:pPr>
+            <w:r>
+              <w:t>Preconditions:</w:t>
+            </w:r>
+          </w:p>
+          <w:p>
+            <w:pPr>
+              <w:rPr>
+                <w:b w:val="0"/>
+              </w:rPr>
+            </w:pPr>
+            <w:r>
+              <w:rPr>
+                <w:b w:val="0"/>
+              </w:rPr>
+              <w:t>N/A</w:t>
+            </w:r>
+          </w:p>
+          <w:p>
+            <w:pPr>
+              <w:rPr>
+                <w:b w:val="0"/>
+              </w:rPr>
+            </w:pPr>
+            <w:r>
+              <w:t>Post Conditions:</w:t>
+            </w:r>
+          </w:p>
+          <w:p>
+            <w:pPr>
+              <w:pStyle w:val="ListParagraph"/>
+              <w:numPr>
+                <w:ilvl w:val="0"/>
+                <w:numId w:val="2"/>
+              </w:numPr>
+              <w:rPr>
+                <w:b w:val="0"/>
+              </w:rPr>
+            </w:pPr>
+            <w:r>
+              <w:t xml:space="preserve">Success: </w:t>
+            </w:r>
+            <w:r>
+              <w:rPr>
+                <w:b w:val="0"/>
+              </w:rPr>
+              <w:t>New contract will be created for guest</w:t>
+            </w:r>
+            <w:r>
+              <w:rPr>
+                <w:b w:val="0"/>
+              </w:rPr>
+              <w:t>.</w:t>
+            </w:r>
+          </w:p>
+          <w:p>
+            <w:pPr>
+              <w:pStyle w:val="ListParagraph"/>
+              <w:numPr>
+                <w:ilvl w:val="0"/>
+                <w:numId w:val="2"/>
+              </w:numPr>
+              <w:rPr>
+                <w:b w:val="0"/>
+              </w:rPr>
+            </w:pPr>
+            <w:r>
+              <w:lastRenderedPageBreak/>
+              <w:t xml:space="preserve">Fail: </w:t>
+            </w:r>
+            <w:r>
+              <w:rPr>
+                <w:b w:val="0"/>
+              </w:rPr>
+              <w:t>Show error message.</w:t>
+            </w:r>
+          </w:p>
+          <w:p>
+            <w:r>
+              <w:t>Main Success Scenario:</w:t>
+            </w:r>
+          </w:p>
+          <w:tbl>
+            <w:tblPr>
+              <w:tblStyle w:val="LightShading"/>
+              <w:tblW w:w="0" w:type="auto"/>
+              <w:tblBorders>
+                <w:left w:val="single" w:sz="8" w:space="0" w:color="000000" w:themeColor="text1"/>
+                <w:right w:val="single" w:sz="8" w:space="0" w:color="000000" w:themeColor="text1"/>
+                <w:insideH w:val="single" w:sz="8" w:space="0" w:color="000000" w:themeColor="text1"/>
+                <w:insideV w:val="single" w:sz="8" w:space="0" w:color="000000" w:themeColor="text1"/>
+              </w:tblBorders>
+              <w:shd w:val="clear" w:color="auto" w:fill="FFFFFF" w:themeFill="background1"/>
+              <w:tblLook w:val="04A0" w:firstRow="1" w:lastRow="0" w:firstColumn="1" w:lastColumn="0" w:noHBand="0" w:noVBand="1"/>
+            </w:tblPr>
+            <w:tblGrid>
+              <w:gridCol w:w="1340"/>
+              <w:gridCol w:w="3392"/>
+              <w:gridCol w:w="4770"/>
+            </w:tblGrid>
+            <w:tr>
+              <w:trPr>
+                <w:cnfStyle w:val="100000000000" w:firstRow="1" w:lastRow="0" w:firstColumn="0" w:lastColumn="0" w:oddVBand="0" w:evenVBand="0" w:oddHBand="0" w:evenHBand="0" w:firstRowFirstColumn="0" w:firstRowLastColumn="0" w:lastRowFirstColumn="0" w:lastRowLastColumn="0"/>
+              </w:trPr>
+              <w:tc>
+                <w:tcPr>
+                  <w:cnfStyle w:val="001000000000" w:firstRow="0" w:lastRow="0" w:firstColumn="1" w:lastColumn="0" w:oddVBand="0" w:evenVBand="0" w:oddHBand="0" w:evenHBand="0" w:firstRowFirstColumn="0" w:firstRowLastColumn="0" w:lastRowFirstColumn="0" w:lastRowLastColumn="0"/>
+                  <w:tcW w:w="1340" w:type="dxa"/>
+                  <w:tcBorders>
+                    <w:top w:val="none" w:sz="0" w:space="0" w:color="auto"/>
+                    <w:left w:val="none" w:sz="0" w:space="0" w:color="auto"/>
+                    <w:bottom w:val="none" w:sz="0" w:space="0" w:color="auto"/>
+                    <w:right w:val="none" w:sz="0" w:space="0" w:color="auto"/>
+                  </w:tcBorders>
+                  <w:shd w:val="clear" w:color="auto" w:fill="D9D9D9" w:themeFill="background1" w:themeFillShade="D9"/>
+                </w:tcPr>
+                <w:p>
+                  <w:pPr>
+                    <w:rPr>
+                      <w:b w:val="0"/>
+                    </w:rPr>
+                  </w:pPr>
+                  <w:r>
+                    <w:rPr>
+                      <w:b w:val="0"/>
+                    </w:rPr>
+                    <w:t>Step</w:t>
+                  </w:r>
+                </w:p>
+              </w:tc>
+              <w:tc>
+                <w:tcPr>
+                  <w:tcW w:w="3392" w:type="dxa"/>
+                  <w:tcBorders>
+                    <w:top w:val="none" w:sz="0" w:space="0" w:color="auto"/>
+                    <w:left w:val="none" w:sz="0" w:space="0" w:color="auto"/>
+                    <w:bottom w:val="none" w:sz="0" w:space="0" w:color="auto"/>
+                    <w:right w:val="none" w:sz="0" w:space="0" w:color="auto"/>
+                  </w:tcBorders>
+                  <w:shd w:val="clear" w:color="auto" w:fill="D9D9D9" w:themeFill="background1" w:themeFillShade="D9"/>
+                </w:tcPr>
+                <w:p>
+                  <w:pPr>
+                    <w:cnfStyle w:val="100000000000" w:firstRow="1" w:lastRow="0" w:firstColumn="0" w:lastColumn="0" w:oddVBand="0" w:evenVBand="0" w:oddHBand="0" w:evenHBand="0" w:firstRowFirstColumn="0" w:firstRowLastColumn="0" w:lastRowFirstColumn="0" w:lastRowLastColumn="0"/>
+                    <w:rPr>
+                      <w:b w:val="0"/>
+                    </w:rPr>
+                  </w:pPr>
+                  <w:r>
+                    <w:rPr>
+                      <w:b w:val="0"/>
+                    </w:rPr>
+                    <w:t>Actor Action</w:t>
+                  </w:r>
+                </w:p>
+              </w:tc>
+              <w:tc>
+                <w:tcPr>
+                  <w:tcW w:w="4770" w:type="dxa"/>
+                  <w:tcBorders>
+                    <w:top w:val="none" w:sz="0" w:space="0" w:color="auto"/>
+                    <w:left w:val="none" w:sz="0" w:space="0" w:color="auto"/>
+                    <w:bottom w:val="none" w:sz="0" w:space="0" w:color="auto"/>
+                    <w:right w:val="none" w:sz="0" w:space="0" w:color="auto"/>
+                  </w:tcBorders>
+                  <w:shd w:val="clear" w:color="auto" w:fill="D9D9D9" w:themeFill="background1" w:themeFillShade="D9"/>
+                </w:tcPr>
+                <w:p>
+                  <w:pPr>
+                    <w:cnfStyle w:val="100000000000" w:firstRow="1" w:lastRow="0" w:firstColumn="0" w:lastColumn="0" w:oddVBand="0" w:evenVBand="0" w:oddHBand="0" w:evenHBand="0" w:firstRowFirstColumn="0" w:firstRowLastColumn="0" w:lastRowFirstColumn="0" w:lastRowLastColumn="0"/>
+                    <w:rPr>
+                      <w:b w:val="0"/>
+                    </w:rPr>
+                  </w:pPr>
+                  <w:r>
+                    <w:rPr>
+                      <w:b w:val="0"/>
+                    </w:rPr>
+                    <w:t>System Response</w:t>
+                  </w:r>
+                </w:p>
+              </w:tc>
+            </w:tr>
+            <w:tr>
+              <w:trPr>
+                <w:cnfStyle w:val="000000100000" w:firstRow="0" w:lastRow="0" w:firstColumn="0" w:lastColumn="0" w:oddVBand="0" w:evenVBand="0" w:oddHBand="1" w:evenHBand="0" w:firstRowFirstColumn="0" w:firstRowLastColumn="0" w:lastRowFirstColumn="0" w:lastRowLastColumn="0"/>
+              </w:trPr>
+              <w:tc>
+                <w:tcPr>
+                  <w:cnfStyle w:val="001000000000" w:firstRow="0" w:lastRow="0" w:firstColumn="1" w:lastColumn="0" w:oddVBand="0" w:evenVBand="0" w:oddHBand="0" w:evenHBand="0" w:firstRowFirstColumn="0" w:firstRowLastColumn="0" w:lastRowFirstColumn="0" w:lastRowLastColumn="0"/>
+                  <w:tcW w:w="1340" w:type="dxa"/>
+                  <w:tcBorders>
+                    <w:left w:val="none" w:sz="0" w:space="0" w:color="auto"/>
+                    <w:right w:val="none" w:sz="0" w:space="0" w:color="auto"/>
+                  </w:tcBorders>
+                  <w:shd w:val="clear" w:color="auto" w:fill="FFFFFF" w:themeFill="background1"/>
+                </w:tcPr>
+                <w:p>
+                  <w:pPr>
+                    <w:rPr>
+                      <w:b w:val="0"/>
+                    </w:rPr>
+                  </w:pPr>
+                  <w:r>
+                    <w:rPr>
+                      <w:b w:val="0"/>
+                    </w:rPr>
+                    <w:t>1</w:t>
+                  </w:r>
+                </w:p>
+              </w:tc>
+              <w:tc>
+                <w:tcPr>
+                  <w:tcW w:w="3392" w:type="dxa"/>
+                  <w:tcBorders>
+                    <w:left w:val="none" w:sz="0" w:space="0" w:color="auto"/>
+                    <w:right w:val="none" w:sz="0" w:space="0" w:color="auto"/>
+                  </w:tcBorders>
+                  <w:shd w:val="clear" w:color="auto" w:fill="FFFFFF" w:themeFill="background1"/>
+                </w:tcPr>
+                <w:p>
+                  <w:pPr>
+                    <w:cnfStyle w:val="000000100000" w:firstRow="0" w:lastRow="0" w:firstColumn="0" w:lastColumn="0" w:oddVBand="0" w:evenVBand="0" w:oddHBand="1" w:evenHBand="0" w:firstRowFirstColumn="0" w:firstRowLastColumn="0" w:lastRowFirstColumn="0" w:lastRowLastColumn="0"/>
+                  </w:pPr>
+                  <w:r>
+                    <w:t>Guest go to</w:t>
+                  </w:r>
+                  <w:r>
+                    <w:t xml:space="preserve"> new contract</w:t>
+                  </w:r>
+                  <w:r>
+                    <w:t xml:space="preserve"> page</w:t>
+                  </w:r>
+                </w:p>
+              </w:tc>
+              <w:tc>
+                <w:tcPr>
+                  <w:tcW w:w="4770" w:type="dxa"/>
+                  <w:tcBorders>
+                    <w:left w:val="none" w:sz="0" w:space="0" w:color="auto"/>
+                    <w:right w:val="none" w:sz="0" w:space="0" w:color="auto"/>
+                  </w:tcBorders>
+                  <w:shd w:val="clear" w:color="auto" w:fill="FFFFFF" w:themeFill="background1"/>
+                </w:tcPr>
+                <w:p>
+                  <w:pPr>
+                    <w:cnfStyle w:val="000000100000" w:firstRow="0" w:lastRow="0" w:firstColumn="0" w:lastColumn="0" w:oddVBand="0" w:evenVBand="0" w:oddHBand="1" w:evenHBand="0" w:firstRowFirstColumn="0" w:firstRowLastColumn="0" w:lastRowFirstColumn="0" w:lastRowLastColumn="0"/>
+                  </w:pPr>
+                  <w:r>
+                    <w:t xml:space="preserve">System requires information from </w:t>
+                  </w:r>
+                  <w:r>
+                    <w:t>guest</w:t>
+                  </w:r>
+                  <w:r>
+                    <w:t>:</w:t>
+                  </w:r>
+                </w:p>
+                <w:p>
+                  <w:pPr>
+                    <w:cnfStyle w:val="000000100000" w:firstRow="0" w:lastRow="0" w:firstColumn="0" w:lastColumn="0" w:oddVBand="0" w:evenVBand="0" w:oddHBand="1" w:evenHBand="0" w:firstRowFirstColumn="0" w:firstRowLastColumn="0" w:lastRowFirstColumn="0" w:lastRowLastColumn="0"/>
+                    <w:rPr>
+                      <w:b/>
+                    </w:rPr>
+                  </w:pPr>
+                  <w:r>
+                    <w:rPr>
+                      <w:b/>
+                    </w:rPr>
+                    <w:t>Personal information</w:t>
+                  </w:r>
+                </w:p>
+                <w:p>
+                  <w:pPr>
+                    <w:pStyle w:val="ListParagraph"/>
+                    <w:numPr>
+                      <w:ilvl w:val="0"/>
+                      <w:numId w:val="3"/>
+                    </w:numPr>
+                    <w:cnfStyle w:val="000000100000" w:firstRow="0" w:lastRow="0" w:firstColumn="0" w:lastColumn="0" w:oddVBand="0" w:evenVBand="0" w:oddHBand="1" w:evenHBand="0" w:firstRowFirstColumn="0" w:firstRowLastColumn="0" w:lastRowFirstColumn="0" w:lastRowLastColumn="0"/>
+                    <w:rPr>
+                      <w:b/>
+                    </w:rPr>
+                  </w:pPr>
+                  <w:r>
+                    <w:t>Name</w:t>
+                  </w:r>
+                  <w:r>
+                    <w:t xml:space="preserve"> (required)</w:t>
+                  </w:r>
+                  <w:r>
+                    <w:t>: free text input</w:t>
+                  </w:r>
+                </w:p>
+                <w:p>
+                  <w:pPr>
+                    <w:pStyle w:val="ListParagraph"/>
+                    <w:numPr>
+                      <w:ilvl w:val="0"/>
+                      <w:numId w:val="3"/>
+                    </w:numPr>
+                    <w:cnfStyle w:val="000000100000" w:firstRow="0" w:lastRow="0" w:firstColumn="0" w:lastColumn="0" w:oddVBand="0" w:evenVBand="0" w:oddHBand="1" w:evenHBand="0" w:firstRowFirstColumn="0" w:firstRowLastColumn="0" w:lastRowFirstColumn="0" w:lastRowLastColumn="0"/>
+                    <w:rPr>
+                      <w:b/>
+                    </w:rPr>
+                  </w:pPr>
+                  <w:r>
+                    <w:t>Address</w:t>
+                  </w:r>
+                  <w:r>
+                    <w:t xml:space="preserve"> (required)</w:t>
+                  </w:r>
+                  <w:r>
+                    <w:t>: free text input</w:t>
+                  </w:r>
+                </w:p>
+                <w:p>
+                  <w:pPr>
+                    <w:pStyle w:val="ListParagraph"/>
+                    <w:numPr>
+                      <w:ilvl w:val="0"/>
+                      <w:numId w:val="3"/>
+                    </w:numPr>
+                    <w:cnfStyle w:val="000000100000" w:firstRow="0" w:lastRow="0" w:firstColumn="0" w:lastColumn="0" w:oddVBand="0" w:evenVBand="0" w:oddHBand="1" w:evenHBand="0" w:firstRowFirstColumn="0" w:firstRowLastColumn="0" w:lastRowFirstColumn="0" w:lastRowLastColumn="0"/>
+                    <w:rPr>
+                      <w:b/>
+                    </w:rPr>
+                  </w:pPr>
+                  <w:r>
+                    <w:t>Email</w:t>
+                  </w:r>
+                  <w:r>
+                    <w:t xml:space="preserve"> (required)</w:t>
+                  </w:r>
+                  <w:r>
+                    <w:t>: free text input</w:t>
+                  </w:r>
+                </w:p>
+                <w:p>
+                  <w:pPr>
+                    <w:pStyle w:val="ListParagraph"/>
+                    <w:numPr>
+                      <w:ilvl w:val="0"/>
+                      <w:numId w:val="3"/>
+                    </w:numPr>
+                    <w:cnfStyle w:val="000000100000" w:firstRow="0" w:lastRow="0" w:firstColumn="0" w:lastColumn="0" w:oddVBand="0" w:evenVBand="0" w:oddHBand="1" w:evenHBand="0" w:firstRowFirstColumn="0" w:firstRowLastColumn="0" w:lastRowFirstColumn="0" w:lastRowLastColumn="0"/>
+                    <w:rPr>
+                      <w:b/>
+                    </w:rPr>
+                  </w:pPr>
+                  <w:r>
+                    <w:t>Phone number</w:t>
+                  </w:r>
+                  <w:r>
+                    <w:t xml:space="preserve"> (required)</w:t>
+                  </w:r>
+                  <w:r>
+                    <w:t>: free text input</w:t>
+                  </w:r>
+                </w:p>
+                <w:p>
+                  <w:pPr>
+                    <w:pStyle w:val="ListParagraph"/>
+                    <w:numPr>
+                      <w:ilvl w:val="0"/>
+                      <w:numId w:val="3"/>
+                    </w:numPr>
+                    <w:cnfStyle w:val="000000100000" w:firstRow="0" w:lastRow="0" w:firstColumn="0" w:lastColumn="0" w:oddVBand="0" w:evenVBand="0" w:oddHBand="1" w:evenHBand="0" w:firstRowFirstColumn="0" w:firstRowLastColumn="0" w:lastRowFirstColumn="0" w:lastRowLastColumn="0"/>
+                    <w:rPr>
+                      <w:b/>
+                    </w:rPr>
+                  </w:pPr>
+                  <w:r>
+                    <w:t>Personal ID: free text input</w:t>
+                  </w:r>
+                  <w:r>
+                    <w:t xml:space="preserve"> </w:t>
+                  </w:r>
+                </w:p>
+                <w:p>
+                  <w:pPr>
+                    <w:cnfStyle w:val="000000100000" w:firstRow="0" w:lastRow="0" w:firstColumn="0" w:lastColumn="0" w:oddVBand="0" w:evenVBand="0" w:oddHBand="1" w:evenHBand="0" w:firstRowFirstColumn="0" w:firstRowLastColumn="0" w:lastRowFirstColumn="0" w:lastRowLastColumn="0"/>
+                  </w:pPr>
+                  <w:r>
+                    <w:rPr>
+                      <w:b/>
+                    </w:rPr>
+                    <w:t>Contract information</w:t>
+                  </w:r>
+                  <w:r>
+                    <w:rPr>
+                      <w:b/>
+                    </w:rPr>
+                    <w:t xml:space="preserve"> </w:t>
+                  </w:r>
+                  <w:r>
+                    <w:t>(all information below are required)</w:t>
+                  </w:r>
+                </w:p>
+                <w:p>
+                  <w:pPr>
+                    <w:pStyle w:val="ListParagraph"/>
+                    <w:numPr>
+                      <w:ilvl w:val="0"/>
+                      <w:numId w:val="3"/>
+                    </w:numPr>
+                    <w:cnfStyle w:val="000000100000" w:firstRow="0" w:lastRow="0" w:firstColumn="0" w:lastColumn="0" w:oddVBand="0" w:evenVBand="0" w:oddHBand="1" w:evenHBand="0" w:firstRowFirstColumn="0" w:firstRowLastColumn="0" w:lastRowFirstColumn="0" w:lastRowLastColumn="0"/>
+                  </w:pPr>
+                  <w:r>
+                    <w:rPr>
+                      <w:lang w:val="vi-VN"/>
+                    </w:rPr>
+                    <w:t xml:space="preserve">Contract </w:t>
+                  </w:r>
+                  <w:r>
+                    <w:t>type: can be optional selected from these values:</w:t>
+                  </w:r>
+                </w:p>
+                <w:p>
+                  <w:pPr>
+                    <w:pStyle w:val="ListParagraph"/>
+                    <w:numPr>
+                      <w:ilvl w:val="1"/>
+                      <w:numId w:val="3"/>
+                    </w:numPr>
+                    <w:cnfStyle w:val="000000100000" w:firstRow="0" w:lastRow="0" w:firstColumn="0" w:lastColumn="0" w:oddVBand="0" w:evenVBand="0" w:oddHBand="1" w:evenHBand="0" w:firstRowFirstColumn="0" w:firstRowLastColumn="0" w:lastRowFirstColumn="0" w:lastRowLastColumn="0"/>
+                  </w:pPr>
+                  <w:r>
+                    <w:t>“</w:t>
+                  </w:r>
+                  <w:proofErr w:type="spellStart"/>
+                  <w:r>
+                    <w:t>Xe</w:t>
+                  </w:r>
+                  <w:proofErr w:type="spellEnd"/>
+                  <w:r>
+                    <w:t xml:space="preserve"> </w:t>
+                  </w:r>
+                  <w:proofErr w:type="spellStart"/>
+                  <w:r>
+                    <w:t>tr</w:t>
+                  </w:r>
+                  <w:proofErr w:type="spellEnd"/>
+                  <w:r>
+                    <w:rPr>
+                      <w:lang w:val="vi-VN"/>
+                    </w:rPr>
+                    <w:t>ên 50cc</w:t>
+                  </w:r>
+                  <w:r>
+                    <w:t xml:space="preserve"> </w:t>
+                  </w:r>
+                  <w:proofErr w:type="spellStart"/>
+                  <w:r>
+                    <w:t>có</w:t>
+                  </w:r>
+                  <w:proofErr w:type="spellEnd"/>
+                  <w:r>
+                    <w:t xml:space="preserve"> BH </w:t>
+                  </w:r>
+                  <w:proofErr w:type="spellStart"/>
+                  <w:r>
+                    <w:t>cho</w:t>
+                  </w:r>
+                  <w:proofErr w:type="spellEnd"/>
+                  <w:r>
+                    <w:t xml:space="preserve"> </w:t>
+                  </w:r>
+                  <w:proofErr w:type="spellStart"/>
+                  <w:r>
+                    <w:t>người</w:t>
+                  </w:r>
+                  <w:proofErr w:type="spellEnd"/>
+                  <w:r>
+                    <w:t xml:space="preserve"> </w:t>
+                  </w:r>
+                  <w:proofErr w:type="spellStart"/>
+                  <w:r>
+                    <w:t>trên</w:t>
+                  </w:r>
+                  <w:proofErr w:type="spellEnd"/>
+                  <w:r>
+                    <w:t xml:space="preserve"> </w:t>
+                  </w:r>
+                  <w:proofErr w:type="spellStart"/>
+                  <w:r>
+                    <w:t>xe</w:t>
+                  </w:r>
+                  <w:proofErr w:type="spellEnd"/>
+                  <w:r>
+                    <w:t>”</w:t>
+                  </w:r>
+                </w:p>
+                <w:p>
+                  <w:pPr>
+                    <w:pStyle w:val="ListParagraph"/>
+                    <w:numPr>
+                      <w:ilvl w:val="1"/>
+                      <w:numId w:val="3"/>
+                    </w:numPr>
+                    <w:cnfStyle w:val="000000100000" w:firstRow="0" w:lastRow="0" w:firstColumn="0" w:lastColumn="0" w:oddVBand="0" w:evenVBand="0" w:oddHBand="1" w:evenHBand="0" w:firstRowFirstColumn="0" w:firstRowLastColumn="0" w:lastRowFirstColumn="0" w:lastRowLastColumn="0"/>
+                  </w:pPr>
+                  <w:r>
+                    <w:t>“</w:t>
+                  </w:r>
+                  <w:proofErr w:type="spellStart"/>
+                  <w:r>
+                    <w:t>Xe</w:t>
+                  </w:r>
+                  <w:proofErr w:type="spellEnd"/>
+                  <w:r>
+                    <w:t xml:space="preserve"> </w:t>
+                  </w:r>
+                  <w:proofErr w:type="spellStart"/>
+                  <w:r>
+                    <w:t>tr</w:t>
+                  </w:r>
+                  <w:proofErr w:type="spellEnd"/>
+                  <w:r>
+                    <w:rPr>
+                      <w:lang w:val="vi-VN"/>
+                    </w:rPr>
+                    <w:t>ên 50cc</w:t>
+                  </w:r>
+                  <w:r>
+                    <w:t xml:space="preserve"> </w:t>
+                  </w:r>
+                  <w:proofErr w:type="spellStart"/>
+                  <w:r>
+                    <w:t>kh</w:t>
+                  </w:r>
+                  <w:proofErr w:type="spellEnd"/>
+                  <w:r>
+                    <w:rPr>
+                      <w:lang w:val="vi-VN"/>
+                    </w:rPr>
+                    <w:t>ông</w:t>
+                  </w:r>
+                  <w:r>
+                    <w:t xml:space="preserve"> </w:t>
+                  </w:r>
+                  <w:proofErr w:type="spellStart"/>
+                  <w:r>
+                    <w:t>có</w:t>
+                  </w:r>
+                  <w:proofErr w:type="spellEnd"/>
+                  <w:r>
+                    <w:t xml:space="preserve"> BH </w:t>
+                  </w:r>
+                  <w:proofErr w:type="spellStart"/>
+                  <w:r>
+                    <w:t>cho</w:t>
+                  </w:r>
+                  <w:proofErr w:type="spellEnd"/>
+                  <w:r>
+                    <w:t xml:space="preserve"> </w:t>
+                  </w:r>
+                  <w:proofErr w:type="spellStart"/>
+                  <w:r>
+                    <w:t>người</w:t>
+                  </w:r>
+                  <w:proofErr w:type="spellEnd"/>
+                  <w:r>
+                    <w:t xml:space="preserve"> </w:t>
+                  </w:r>
+                  <w:proofErr w:type="spellStart"/>
+                  <w:r>
+                    <w:t>trên</w:t>
+                  </w:r>
+                  <w:proofErr w:type="spellEnd"/>
+                  <w:r>
+                    <w:t xml:space="preserve"> </w:t>
+                  </w:r>
+                  <w:proofErr w:type="spellStart"/>
+                  <w:r>
+                    <w:t>xe</w:t>
+                  </w:r>
+                  <w:proofErr w:type="spellEnd"/>
+                  <w:r>
+                    <w:t>”</w:t>
+                  </w:r>
+                </w:p>
+                <w:p>
+                  <w:pPr>
+                    <w:pStyle w:val="ListParagraph"/>
+                    <w:numPr>
+                      <w:ilvl w:val="1"/>
+                      <w:numId w:val="3"/>
+                    </w:numPr>
+                    <w:cnfStyle w:val="000000100000" w:firstRow="0" w:lastRow="0" w:firstColumn="0" w:lastColumn="0" w:oddVBand="0" w:evenVBand="0" w:oddHBand="1" w:evenHBand="0" w:firstRowFirstColumn="0" w:firstRowLastColumn="0" w:lastRowFirstColumn="0" w:lastRowLastColumn="0"/>
+                  </w:pPr>
+                  <w:r>
+                    <w:t>“</w:t>
+                  </w:r>
+                  <w:proofErr w:type="spellStart"/>
+                  <w:r>
+                    <w:t>Xe</w:t>
+                  </w:r>
+                  <w:proofErr w:type="spellEnd"/>
+                  <w:r>
+                    <w:t xml:space="preserve"> </w:t>
+                  </w:r>
+                  <w:proofErr w:type="spellStart"/>
+                  <w:r>
+                    <w:t>dưới</w:t>
+                  </w:r>
+                  <w:proofErr w:type="spellEnd"/>
+                  <w:r>
+                    <w:t xml:space="preserve"> </w:t>
+                  </w:r>
+                  <w:r>
+                    <w:rPr>
+                      <w:lang w:val="vi-VN"/>
+                    </w:rPr>
+                    <w:t>50cc</w:t>
+                  </w:r>
+                  <w:r>
+                    <w:t xml:space="preserve"> </w:t>
+                  </w:r>
+                  <w:proofErr w:type="spellStart"/>
+                  <w:r>
+                    <w:t>có</w:t>
+                  </w:r>
+                  <w:proofErr w:type="spellEnd"/>
+                  <w:r>
+                    <w:t xml:space="preserve"> BH </w:t>
+                  </w:r>
+                  <w:proofErr w:type="spellStart"/>
+                  <w:r>
+                    <w:t>cho</w:t>
+                  </w:r>
+                  <w:proofErr w:type="spellEnd"/>
+                  <w:r>
+                    <w:t xml:space="preserve"> </w:t>
+                  </w:r>
+                  <w:proofErr w:type="spellStart"/>
+                  <w:r>
+                    <w:t>người</w:t>
+                  </w:r>
+                  <w:proofErr w:type="spellEnd"/>
+                  <w:r>
+                    <w:t xml:space="preserve"> </w:t>
+                  </w:r>
+                  <w:proofErr w:type="spellStart"/>
+                  <w:r>
+                    <w:t>trên</w:t>
+                  </w:r>
+                  <w:proofErr w:type="spellEnd"/>
+                  <w:r>
+                    <w:t xml:space="preserve"> </w:t>
+                  </w:r>
+                  <w:proofErr w:type="spellStart"/>
+                  <w:r>
+                    <w:t>xe</w:t>
+                  </w:r>
+                  <w:proofErr w:type="spellEnd"/>
+                  <w:r>
+                    <w:t>”</w:t>
+                  </w:r>
+                </w:p>
+                <w:p>
+                  <w:pPr>
+                    <w:pStyle w:val="ListParagraph"/>
+                    <w:numPr>
+                      <w:ilvl w:val="1"/>
+                      <w:numId w:val="3"/>
+                    </w:numPr>
+                    <w:cnfStyle w:val="000000100000" w:firstRow="0" w:lastRow="0" w:firstColumn="0" w:lastColumn="0" w:oddVBand="0" w:evenVBand="0" w:oddHBand="1" w:evenHBand="0" w:firstRowFirstColumn="0" w:firstRowLastColumn="0" w:lastRowFirstColumn="0" w:lastRowLastColumn="0"/>
+                  </w:pPr>
+                  <w:r>
+                    <w:t>“</w:t>
+                  </w:r>
+                  <w:proofErr w:type="spellStart"/>
+                  <w:r>
+                    <w:t>Xe</w:t>
+                  </w:r>
+                  <w:proofErr w:type="spellEnd"/>
+                  <w:r>
+                    <w:t xml:space="preserve"> </w:t>
+                  </w:r>
+                  <w:proofErr w:type="spellStart"/>
+                  <w:r>
+                    <w:t>dưới</w:t>
+                  </w:r>
+                  <w:proofErr w:type="spellEnd"/>
+                  <w:r>
+                    <w:rPr>
+                      <w:lang w:val="vi-VN"/>
+                    </w:rPr>
+                    <w:t xml:space="preserve"> 50cc</w:t>
+                  </w:r>
+                  <w:r>
+                    <w:t xml:space="preserve"> </w:t>
+                  </w:r>
+                  <w:proofErr w:type="spellStart"/>
+                  <w:r>
+                    <w:t>không</w:t>
+                  </w:r>
+                  <w:proofErr w:type="spellEnd"/>
+                  <w:r>
+                    <w:t xml:space="preserve"> </w:t>
+                  </w:r>
+                  <w:proofErr w:type="spellStart"/>
+                  <w:r>
+                    <w:t>có</w:t>
+                  </w:r>
+                  <w:proofErr w:type="spellEnd"/>
+                  <w:r>
+                    <w:t xml:space="preserve"> BH </w:t>
+                  </w:r>
+                  <w:proofErr w:type="spellStart"/>
+                  <w:r>
+                    <w:t>cho</w:t>
+                  </w:r>
+                  <w:proofErr w:type="spellEnd"/>
+                  <w:r>
+                    <w:t xml:space="preserve"> </w:t>
+                  </w:r>
+                  <w:proofErr w:type="spellStart"/>
+                  <w:r>
+                    <w:t>người</w:t>
+                  </w:r>
+                  <w:proofErr w:type="spellEnd"/>
+                  <w:r>
+                    <w:t xml:space="preserve"> </w:t>
+                  </w:r>
+                  <w:proofErr w:type="spellStart"/>
+                  <w:r>
+                    <w:t>trên</w:t>
+                  </w:r>
+                  <w:proofErr w:type="spellEnd"/>
+                  <w:r>
+                    <w:t xml:space="preserve"> </w:t>
+                  </w:r>
+                  <w:proofErr w:type="spellStart"/>
+                  <w:r>
+                    <w:t>xe</w:t>
+                  </w:r>
+                  <w:proofErr w:type="spellEnd"/>
+                  <w:r>
+                    <w:t>”</w:t>
+                  </w:r>
+                </w:p>
+                <w:p>
+                  <w:pPr>
+                    <w:pStyle w:val="ListParagraph"/>
+                    <w:numPr>
+                      <w:ilvl w:val="1"/>
+                      <w:numId w:val="3"/>
+                    </w:numPr>
+                    <w:cnfStyle w:val="000000100000" w:firstRow="0" w:lastRow="0" w:firstColumn="0" w:lastColumn="0" w:oddVBand="0" w:evenVBand="0" w:oddHBand="1" w:evenHBand="0" w:firstRowFirstColumn="0" w:firstRowLastColumn="0" w:lastRowFirstColumn="0" w:lastRowLastColumn="0"/>
+                  </w:pPr>
+                  <w:r>
+                    <w:t>“</w:t>
+                  </w:r>
+                  <w:proofErr w:type="spellStart"/>
+                  <w:r>
+                    <w:t>Xe</w:t>
+                  </w:r>
+                  <w:proofErr w:type="spellEnd"/>
+                  <w:r>
+                    <w:t xml:space="preserve"> </w:t>
+                  </w:r>
+                  <w:proofErr w:type="spellStart"/>
+                  <w:r>
+                    <w:t>mô</w:t>
+                  </w:r>
+                  <w:proofErr w:type="spellEnd"/>
+                  <w:r>
+                    <w:t xml:space="preserve"> </w:t>
+                  </w:r>
+                  <w:proofErr w:type="spellStart"/>
+                  <w:r>
+                    <w:t>tô</w:t>
+                  </w:r>
+                  <w:proofErr w:type="spellEnd"/>
+                  <w:r>
+                    <w:t xml:space="preserve"> </w:t>
+                  </w:r>
+                  <w:proofErr w:type="spellStart"/>
+                  <w:r>
+                    <w:t>ba</w:t>
+                  </w:r>
+                  <w:proofErr w:type="spellEnd"/>
+                  <w:r>
+                    <w:t xml:space="preserve"> </w:t>
+                  </w:r>
+                  <w:proofErr w:type="spellStart"/>
+                  <w:r>
+                    <w:t>bánh</w:t>
+                  </w:r>
+                  <w:proofErr w:type="spellEnd"/>
+                  <w:r>
+                    <w:t xml:space="preserve">, </w:t>
+                  </w:r>
+                  <w:proofErr w:type="spellStart"/>
+                  <w:r>
+                    <w:t>xe</w:t>
+                  </w:r>
+                  <w:proofErr w:type="spellEnd"/>
+                  <w:r>
+                    <w:t xml:space="preserve"> </w:t>
+                  </w:r>
+                  <w:proofErr w:type="spellStart"/>
+                  <w:r>
+                    <w:t>gắn</w:t>
+                  </w:r>
+                  <w:proofErr w:type="spellEnd"/>
+                  <w:r>
+                    <w:t xml:space="preserve"> </w:t>
+                  </w:r>
+                  <w:proofErr w:type="spellStart"/>
+                  <w:r>
+                    <w:t>máy</w:t>
+                  </w:r>
+                  <w:proofErr w:type="spellEnd"/>
+                  <w:r>
+                    <w:t xml:space="preserve"> </w:t>
+                  </w:r>
+                  <w:proofErr w:type="spellStart"/>
+                  <w:r>
+                    <w:t>và</w:t>
+                  </w:r>
+                  <w:proofErr w:type="spellEnd"/>
+                  <w:r>
+                    <w:t xml:space="preserve"> </w:t>
+                  </w:r>
+                  <w:proofErr w:type="spellStart"/>
+                  <w:r>
+                    <w:t>các</w:t>
+                  </w:r>
+                  <w:proofErr w:type="spellEnd"/>
+                  <w:r>
+                    <w:t xml:space="preserve"> </w:t>
+                  </w:r>
+                  <w:proofErr w:type="spellStart"/>
+                  <w:r>
+                    <w:t>loại</w:t>
+                  </w:r>
+                  <w:proofErr w:type="spellEnd"/>
+                  <w:r>
+                    <w:t xml:space="preserve"> </w:t>
+                  </w:r>
+                  <w:proofErr w:type="spellStart"/>
+                  <w:r>
+                    <w:t>xe</w:t>
+                  </w:r>
+                  <w:proofErr w:type="spellEnd"/>
+                  <w:r>
+                    <w:t xml:space="preserve"> </w:t>
+                  </w:r>
+                  <w:proofErr w:type="spellStart"/>
+                  <w:r>
+                    <w:t>tương</w:t>
+                  </w:r>
+                  <w:proofErr w:type="spellEnd"/>
+                  <w:r>
+                    <w:t xml:space="preserve"> </w:t>
+                  </w:r>
+                  <w:proofErr w:type="spellStart"/>
+                  <w:r>
+                    <w:t>tự</w:t>
+                  </w:r>
+                  <w:proofErr w:type="spellEnd"/>
+                  <w:r>
+                    <w:t>”</w:t>
+                  </w:r>
+                </w:p>
+                <w:p>
+                  <w:pPr>
+                    <w:pStyle w:val="ListParagraph"/>
+                    <w:numPr>
+                      <w:ilvl w:val="0"/>
+                      <w:numId w:val="3"/>
+                    </w:numPr>
+                    <w:cnfStyle w:val="000000100000" w:firstRow="0" w:lastRow="0" w:firstColumn="0" w:lastColumn="0" w:oddVBand="0" w:evenVBand="0" w:oddHBand="1" w:evenHBand="0" w:firstRowFirstColumn="0" w:firstRowLastColumn="0" w:lastRowFirstColumn="0" w:lastRowLastColumn="0"/>
+                  </w:pPr>
+                  <w:r>
+                    <w:t>Start date: date input</w:t>
+                  </w:r>
+                </w:p>
+                <w:p>
+                  <w:pPr>
+                    <w:pStyle w:val="ListParagraph"/>
+                    <w:numPr>
+                      <w:ilvl w:val="0"/>
+                      <w:numId w:val="3"/>
+                    </w:numPr>
+                    <w:cnfStyle w:val="000000100000" w:firstRow="0" w:lastRow="0" w:firstColumn="0" w:lastColumn="0" w:oddVBand="0" w:evenVBand="0" w:oddHBand="1" w:evenHBand="0" w:firstRowFirstColumn="0" w:firstRowLastColumn="0" w:lastRowFirstColumn="0" w:lastRowLastColumn="0"/>
+                  </w:pPr>
+                  <w:r>
+                    <w:t>Expired date: date input</w:t>
+                  </w:r>
+                </w:p>
+                <w:p>
+                  <w:pPr>
+                    <w:cnfStyle w:val="000000100000" w:firstRow="0" w:lastRow="0" w:firstColumn="0" w:lastColumn="0" w:oddVBand="0" w:evenVBand="0" w:oddHBand="1" w:evenHBand="0" w:firstRowFirstColumn="0" w:firstRowLastColumn="0" w:lastRowFirstColumn="0" w:lastRowLastColumn="0"/>
+                  </w:pPr>
+                  <w:r>
+                    <w:rPr>
+                      <w:b/>
+                    </w:rPr>
+                    <w:t>Vehicle information</w:t>
+                  </w:r>
+                  <w:r>
+                    <w:t xml:space="preserve"> (all information below are required)</w:t>
+                  </w:r>
+                </w:p>
+                <w:p>
+                  <w:pPr>
+                    <w:pStyle w:val="ListParagraph"/>
+                    <w:numPr>
+                      <w:ilvl w:val="0"/>
+                      <w:numId w:val="3"/>
+                    </w:numPr>
+                    <w:cnfStyle w:val="000000100000" w:firstRow="0" w:lastRow="0" w:firstColumn="0" w:lastColumn="0" w:oddVBand="0" w:evenVBand="0" w:oddHBand="1" w:evenHBand="0" w:firstRowFirstColumn="0" w:firstRowLastColumn="0" w:lastRowFirstColumn="0" w:lastRowLastColumn="0"/>
+                  </w:pPr>
+                  <w:r>
+                    <w:rPr>
+                      <w:lang w:val="vi-VN"/>
+                    </w:rPr>
+                    <w:t>Plate: free text input</w:t>
+                  </w:r>
+                </w:p>
+                <w:p>
+                  <w:pPr>
+                    <w:pStyle w:val="ListParagraph"/>
+                    <w:numPr>
+                      <w:ilvl w:val="0"/>
+                      <w:numId w:val="3"/>
+                    </w:numPr>
+                    <w:cnfStyle w:val="000000100000" w:firstRow="0" w:lastRow="0" w:firstColumn="0" w:lastColumn="0" w:oddVBand="0" w:evenVBand="0" w:oddHBand="1" w:evenHBand="0" w:firstRowFirstColumn="0" w:firstRowLastColumn="0" w:lastRowFirstColumn="0" w:lastRowLastColumn="0"/>
+                  </w:pPr>
+                  <w:r>
+                    <w:rPr>
+                      <w:lang w:val="vi-VN"/>
+                    </w:rPr>
+                    <w:t>Brand: free text input</w:t>
+                  </w:r>
+                </w:p>
+                <w:p>
+                  <w:pPr>
+                    <w:pStyle w:val="ListParagraph"/>
+                    <w:numPr>
+                      <w:ilvl w:val="0"/>
+                      <w:numId w:val="3"/>
+                    </w:numPr>
+                    <w:cnfStyle w:val="000000100000" w:firstRow="0" w:lastRow="0" w:firstColumn="0" w:lastColumn="0" w:oddVBand="0" w:evenVBand="0" w:oddHBand="1" w:evenHBand="0" w:firstRowFirstColumn="0" w:firstRowLastColumn="0" w:lastRowFirstColumn="0" w:lastRowLastColumn="0"/>
+                  </w:pPr>
+                  <w:r>
+                    <w:rPr>
+                      <w:lang w:val="vi-VN"/>
+                    </w:rPr>
+                    <w:t>Model code: free text input</w:t>
+                  </w:r>
+                </w:p>
+                <w:p>
+                  <w:pPr>
+                    <w:pStyle w:val="ListParagraph"/>
+                    <w:numPr>
+                      <w:ilvl w:val="0"/>
+                      <w:numId w:val="3"/>
+                    </w:numPr>
+                    <w:cnfStyle w:val="000000100000" w:firstRow="0" w:lastRow="0" w:firstColumn="0" w:lastColumn="0" w:oddVBand="0" w:evenVBand="0" w:oddHBand="1" w:evenHBand="0" w:firstRowFirstColumn="0" w:firstRowLastColumn="0" w:lastRowFirstColumn="0" w:lastRowLastColumn="0"/>
+                  </w:pPr>
+                  <w:r>
+                    <w:rPr>
+                      <w:lang w:val="vi-VN"/>
+                    </w:rPr>
+                    <w:t>Vehicle type: free text input</w:t>
+                  </w:r>
+                </w:p>
+                <w:p>
+                  <w:pPr>
+                    <w:pStyle w:val="ListParagraph"/>
+                    <w:numPr>
+                      <w:ilvl w:val="0"/>
+                      <w:numId w:val="3"/>
+                    </w:numPr>
+                    <w:cnfStyle w:val="000000100000" w:firstRow="0" w:lastRow="0" w:firstColumn="0" w:lastColumn="0" w:oddVBand="0" w:evenVBand="0" w:oddHBand="1" w:evenHBand="0" w:firstRowFirstColumn="0" w:firstRowLastColumn="0" w:lastRowFirstColumn="0" w:lastRowLastColumn="0"/>
+                  </w:pPr>
+                  <w:r>
+                    <w:rPr>
+                      <w:lang w:val="vi-VN"/>
+                    </w:rPr>
+                    <w:t>Color: free text input</w:t>
+                  </w:r>
+                </w:p>
+                <w:p>
+                  <w:pPr>
+                    <w:pStyle w:val="ListParagraph"/>
+                    <w:numPr>
+                      <w:ilvl w:val="0"/>
+                      <w:numId w:val="3"/>
+                    </w:numPr>
+                    <w:cnfStyle w:val="000000100000" w:firstRow="0" w:lastRow="0" w:firstColumn="0" w:lastColumn="0" w:oddVBand="0" w:evenVBand="0" w:oddHBand="1" w:evenHBand="0" w:firstRowFirstColumn="0" w:firstRowLastColumn="0" w:lastRowFirstColumn="0" w:lastRowLastColumn="0"/>
+                  </w:pPr>
+                  <w:r>
+                    <w:lastRenderedPageBreak/>
+                    <w:t>Engine: free text input</w:t>
+                  </w:r>
+                </w:p>
+                <w:p>
+                  <w:pPr>
+                    <w:pStyle w:val="ListParagraph"/>
+                    <w:numPr>
+                      <w:ilvl w:val="0"/>
+                      <w:numId w:val="3"/>
+                    </w:numPr>
+                    <w:cnfStyle w:val="000000100000" w:firstRow="0" w:lastRow="0" w:firstColumn="0" w:lastColumn="0" w:oddVBand="0" w:evenVBand="0" w:oddHBand="1" w:evenHBand="0" w:firstRowFirstColumn="0" w:firstRowLastColumn="0" w:lastRowFirstColumn="0" w:lastRowLastColumn="0"/>
+                  </w:pPr>
+                  <w:r>
+                    <w:t>Chassis: free text input</w:t>
+                  </w:r>
+                </w:p>
+                <w:p>
+                  <w:pPr>
+                    <w:pStyle w:val="ListParagraph"/>
+                    <w:numPr>
+                      <w:ilvl w:val="0"/>
+                      <w:numId w:val="3"/>
+                    </w:numPr>
+                    <w:cnfStyle w:val="000000100000" w:firstRow="0" w:lastRow="0" w:firstColumn="0" w:lastColumn="0" w:oddVBand="0" w:evenVBand="0" w:oddHBand="1" w:evenHBand="0" w:firstRowFirstColumn="0" w:firstRowLastColumn="0" w:lastRowFirstColumn="0" w:lastRowLastColumn="0"/>
+                  </w:pPr>
+                  <w:r>
+                    <w:t>Capacity: free text input</w:t>
+                  </w:r>
+                </w:p>
+                <w:p>
+                  <w:pPr>
+                    <w:pStyle w:val="ListParagraph"/>
+                    <w:numPr>
+                      <w:ilvl w:val="0"/>
+                      <w:numId w:val="3"/>
+                    </w:numPr>
+                    <w:cnfStyle w:val="000000100000" w:firstRow="0" w:lastRow="0" w:firstColumn="0" w:lastColumn="0" w:oddVBand="0" w:evenVBand="0" w:oddHBand="1" w:evenHBand="0" w:firstRowFirstColumn="0" w:firstRowLastColumn="0" w:lastRowFirstColumn="0" w:lastRowLastColumn="0"/>
+                  </w:pPr>
+                  <w:r>
+                    <w:t>Year of manufacture: number text input</w:t>
+                  </w:r>
+                </w:p>
+                <w:p>
+                  <w:pPr>
+                    <w:pStyle w:val="ListParagraph"/>
+                    <w:numPr>
+                      <w:ilvl w:val="0"/>
+                      <w:numId w:val="3"/>
+                    </w:numPr>
+                    <w:cnfStyle w:val="000000100000" w:firstRow="0" w:lastRow="0" w:firstColumn="0" w:lastColumn="0" w:oddVBand="0" w:evenVBand="0" w:oddHBand="1" w:evenHBand="0" w:firstRowFirstColumn="0" w:firstRowLastColumn="0" w:lastRowFirstColumn="0" w:lastRowLastColumn="0"/>
+                  </w:pPr>
+                  <w:r>
+                    <w:t>Weight: free text input</w:t>
+                  </w:r>
+                </w:p>
+                <w:p>
+                  <w:pPr>
+                    <w:pStyle w:val="ListParagraph"/>
+                    <w:numPr>
+                      <w:ilvl w:val="0"/>
+                      <w:numId w:val="3"/>
+                    </w:numPr>
+                    <w:cnfStyle w:val="000000100000" w:firstRow="0" w:lastRow="0" w:firstColumn="0" w:lastColumn="0" w:oddVBand="0" w:evenVBand="0" w:oddHBand="1" w:evenHBand="0" w:firstRowFirstColumn="0" w:firstRowLastColumn="0" w:lastRowFirstColumn="0" w:lastRowLastColumn="0"/>
+                  </w:pPr>
+                  <w:r>
+                    <w:t>Seat capacity: free text input</w:t>
+                  </w:r>
+                </w:p>
+                <w:p>
+                  <w:pPr>
+                    <w:pStyle w:val="ListParagraph"/>
+                    <w:numPr>
+                      <w:ilvl w:val="0"/>
+                      <w:numId w:val="3"/>
+                    </w:numPr>
+                    <w:cnfStyle w:val="000000100000" w:firstRow="0" w:lastRow="0" w:firstColumn="0" w:lastColumn="0" w:oddVBand="0" w:evenVBand="0" w:oddHBand="1" w:evenHBand="0" w:firstRowFirstColumn="0" w:firstRowLastColumn="0" w:lastRowFirstColumn="0" w:lastRowLastColumn="0"/>
+                  </w:pPr>
+                  <w:r>
+                    <w:t>Certificate image: file upload input</w:t>
+                  </w:r>
+                </w:p>
+              </w:tc>
+            </w:tr>
+            <w:tr>
+              <w:tc>
+                <w:tcPr>
+                  <w:cnfStyle w:val="001000000000" w:firstRow="0" w:lastRow="0" w:firstColumn="1" w:lastColumn="0" w:oddVBand="0" w:evenVBand="0" w:oddHBand="0" w:evenHBand="0" w:firstRowFirstColumn="0" w:firstRowLastColumn="0" w:lastRowFirstColumn="0" w:lastRowLastColumn="0"/>
+                  <w:tcW w:w="1340" w:type="dxa"/>
+                  <w:tcBorders>
+                    <w:bottom w:val="single" w:sz="4" w:space="0" w:color="auto"/>
+                  </w:tcBorders>
+                  <w:shd w:val="clear" w:color="auto" w:fill="FFFFFF" w:themeFill="background1"/>
+                </w:tcPr>
+                <w:p>
+                  <w:pPr>
+                    <w:rPr>
+                      <w:b w:val="0"/>
+                    </w:rPr>
+                  </w:pPr>
+                  <w:r>
+                    <w:rPr>
+                      <w:b w:val="0"/>
+                    </w:rPr>
+                    <w:lastRenderedPageBreak/>
+                    <w:t>2</w:t>
+                  </w:r>
+                </w:p>
+              </w:tc>
+              <w:tc>
+                <w:tcPr>
+                  <w:tcW w:w="3392" w:type="dxa"/>
+                  <w:tcBorders>
+                    <w:bottom w:val="single" w:sz="4" w:space="0" w:color="auto"/>
+                  </w:tcBorders>
+                  <w:shd w:val="clear" w:color="auto" w:fill="FFFFFF" w:themeFill="background1"/>
+                </w:tcPr>
+                <w:p>
+                  <w:pPr>
+                    <w:cnfStyle w:val="000000000000" w:firstRow="0" w:lastRow="0" w:firstColumn="0" w:lastColumn="0" w:oddVBand="0" w:evenVBand="0" w:oddHBand="0" w:evenHBand="0" w:firstRowFirstColumn="0" w:firstRowLastColumn="0" w:lastRowFirstColumn="0" w:lastRowLastColumn="0"/>
+                  </w:pPr>
+                  <w:r>
+                    <w:t>Guest input information</w:t>
+                  </w:r>
+                </w:p>
+              </w:tc>
+              <w:tc>
+                <w:tcPr>
+                  <w:tcW w:w="4770" w:type="dxa"/>
+                  <w:tcBorders>
+                    <w:bottom w:val="single" w:sz="4" w:space="0" w:color="auto"/>
+                  </w:tcBorders>
+                  <w:shd w:val="clear" w:color="auto" w:fill="FFFFFF" w:themeFill="background1"/>
+                </w:tcPr>
+                <w:p>
+                  <w:pPr>
+                    <w:cnfStyle w:val="000000000000" w:firstRow="0" w:lastRow="0" w:firstColumn="0" w:lastColumn="0" w:oddVBand="0" w:evenVBand="0" w:oddHBand="0" w:evenHBand="0" w:firstRowFirstColumn="0" w:firstRowLastColumn="0" w:lastRowFirstColumn="0" w:lastRowLastColumn="0"/>
+                  </w:pPr>
+                </w:p>
+              </w:tc>
+            </w:tr>
+            <w:tr>
+              <w:trPr>
+                <w:cnfStyle w:val="000000100000" w:firstRow="0" w:lastRow="0" w:firstColumn="0" w:lastColumn="0" w:oddVBand="0" w:evenVBand="0" w:oddHBand="1" w:evenHBand="0" w:firstRowFirstColumn="0" w:firstRowLastColumn="0" w:lastRowFirstColumn="0" w:lastRowLastColumn="0"/>
+              </w:trPr>
+              <w:tc>
+                <w:tcPr>
+                  <w:cnfStyle w:val="001000000000" w:firstRow="0" w:lastRow="0" w:firstColumn="1" w:lastColumn="0" w:oddVBand="0" w:evenVBand="0" w:oddHBand="0" w:evenHBand="0" w:firstRowFirstColumn="0" w:firstRowLastColumn="0" w:lastRowFirstColumn="0" w:lastRowLastColumn="0"/>
+                  <w:tcW w:w="1340" w:type="dxa"/>
+                  <w:tcBorders>
+                    <w:top w:val="single" w:sz="4" w:space="0" w:color="auto"/>
+                    <w:left w:val="single" w:sz="4" w:space="0" w:color="auto"/>
+                    <w:bottom w:val="single" w:sz="4" w:space="0" w:color="auto"/>
+                    <w:right w:val="single" w:sz="4" w:space="0" w:color="auto"/>
+                  </w:tcBorders>
+                  <w:shd w:val="clear" w:color="auto" w:fill="FFFFFF" w:themeFill="background1"/>
+                </w:tcPr>
+                <w:p>
+                  <w:pPr>
+                    <w:rPr>
+                      <w:b w:val="0"/>
+                    </w:rPr>
+                  </w:pPr>
+                  <w:r>
+                    <w:rPr>
+                      <w:b w:val="0"/>
+                    </w:rPr>
+                    <w:t>3</w:t>
+                  </w:r>
+                </w:p>
+              </w:tc>
+              <w:tc>
+                <w:tcPr>
+                  <w:tcW w:w="3392" w:type="dxa"/>
+                  <w:tcBorders>
+                    <w:top w:val="single" w:sz="4" w:space="0" w:color="auto"/>
+                    <w:left w:val="single" w:sz="4" w:space="0" w:color="auto"/>
+                    <w:bottom w:val="single" w:sz="4" w:space="0" w:color="auto"/>
+                    <w:right w:val="single" w:sz="4" w:space="0" w:color="auto"/>
+                  </w:tcBorders>
+                  <w:shd w:val="clear" w:color="auto" w:fill="FFFFFF" w:themeFill="background1"/>
+                </w:tcPr>
+                <w:p>
+                  <w:pPr>
+                    <w:cnfStyle w:val="000000100000" w:firstRow="0" w:lastRow="0" w:firstColumn="0" w:lastColumn="0" w:oddVBand="0" w:evenVBand="0" w:oddHBand="1" w:evenHBand="0" w:firstRowFirstColumn="0" w:firstRowLastColumn="0" w:lastRowFirstColumn="0" w:lastRowLastColumn="0"/>
+                  </w:pPr>
+                  <w:r>
+                    <w:t xml:space="preserve">Guest send command to </w:t>
+                  </w:r>
+                  <w:r>
+                    <w:t>create new contract request.</w:t>
+                  </w:r>
+                </w:p>
+              </w:tc>
+              <w:tc>
+                <w:tcPr>
+                  <w:tcW w:w="4770" w:type="dxa"/>
+                  <w:tcBorders>
+                    <w:top w:val="single" w:sz="4" w:space="0" w:color="auto"/>
+                    <w:left w:val="single" w:sz="4" w:space="0" w:color="auto"/>
+                    <w:bottom w:val="single" w:sz="4" w:space="0" w:color="auto"/>
+                    <w:right w:val="single" w:sz="4" w:space="0" w:color="auto"/>
+                  </w:tcBorders>
+                  <w:shd w:val="clear" w:color="auto" w:fill="FFFFFF" w:themeFill="background1"/>
+                </w:tcPr>
+                <w:p>
+                  <w:pPr>
+                    <w:cnfStyle w:val="000000100000" w:firstRow="0" w:lastRow="0" w:firstColumn="0" w:lastColumn="0" w:oddVBand="0" w:evenVBand="0" w:oddHBand="1" w:evenHBand="0" w:firstRowFirstColumn="0" w:firstRowLastColumn="0" w:lastRowFirstColumn="0" w:lastRowLastColumn="0"/>
+                  </w:pPr>
+                  <w:r>
+                    <w:t xml:space="preserve">System </w:t>
+                  </w:r>
+                  <w:r>
+                    <w:t>navigates to payment page</w:t>
+                  </w:r>
+                </w:p>
+                <w:p>
+                  <w:pPr>
+                    <w:cnfStyle w:val="000000100000" w:firstRow="0" w:lastRow="0" w:firstColumn="0" w:lastColumn="0" w:oddVBand="0" w:evenVBand="0" w:oddHBand="1" w:evenHBand="0" w:firstRowFirstColumn="0" w:firstRowLastColumn="0" w:lastRowFirstColumn="0" w:lastRowLastColumn="0"/>
+                  </w:pPr>
+                  <w:r>
+                    <w:t>[Exception 1]</w:t>
+                  </w:r>
+                </w:p>
+              </w:tc>
+            </w:tr>
+          </w:tbl>
+          <w:p>
+            <w:pPr>
+              <w:rPr>
+                <w:b w:val="0"/>
+              </w:rPr>
+            </w:pPr>
+            <w:r>
+              <w:t>Alternative Scenario:</w:t>
+            </w:r>
+            <w:r>
+              <w:rPr>
+                <w:b w:val="0"/>
+              </w:rPr>
+              <w:t xml:space="preserve"> N/A</w:t>
+            </w:r>
+          </w:p>
+          <w:p>
+            <w:pPr>
+              <w:rPr>
+                <w:b w:val="0"/>
+              </w:rPr>
+            </w:pPr>
+            <w:r>
+              <w:t>Exceptions:</w:t>
+            </w:r>
+          </w:p>
+          <w:tbl>
+            <w:tblPr>
+              <w:tblStyle w:val="LightShading"/>
+              <w:tblW w:w="0" w:type="auto"/>
+              <w:tblBorders>
+                <w:left w:val="single" w:sz="8" w:space="0" w:color="000000" w:themeColor="text1"/>
+                <w:right w:val="single" w:sz="8" w:space="0" w:color="000000" w:themeColor="text1"/>
+                <w:insideH w:val="single" w:sz="8" w:space="0" w:color="000000" w:themeColor="text1"/>
+                <w:insideV w:val="single" w:sz="8" w:space="0" w:color="000000" w:themeColor="text1"/>
+              </w:tblBorders>
+              <w:shd w:val="clear" w:color="auto" w:fill="FFFFFF" w:themeFill="background1"/>
+              <w:tblLook w:val="04A0" w:firstRow="1" w:lastRow="0" w:firstColumn="1" w:lastColumn="0" w:noHBand="0" w:noVBand="1"/>
+            </w:tblPr>
+            <w:tblGrid>
+              <w:gridCol w:w="1340"/>
+              <w:gridCol w:w="3392"/>
+              <w:gridCol w:w="4770"/>
+            </w:tblGrid>
+            <w:tr>
+              <w:trPr>
+                <w:cnfStyle w:val="100000000000" w:firstRow="1" w:lastRow="0" w:firstColumn="0" w:lastColumn="0" w:oddVBand="0" w:evenVBand="0" w:oddHBand="0" w:evenHBand="0" w:firstRowFirstColumn="0" w:firstRowLastColumn="0" w:lastRowFirstColumn="0" w:lastRowLastColumn="0"/>
+              </w:trPr>
+              <w:tc>
+                <w:tcPr>
+                  <w:cnfStyle w:val="001000000000" w:firstRow="0" w:lastRow="0" w:firstColumn="1" w:lastColumn="0" w:oddVBand="0" w:evenVBand="0" w:oddHBand="0" w:evenHBand="0" w:firstRowFirstColumn="0" w:firstRowLastColumn="0" w:lastRowFirstColumn="0" w:lastRowLastColumn="0"/>
+                  <w:tcW w:w="1340" w:type="dxa"/>
+                  <w:tcBorders>
+                    <w:top w:val="none" w:sz="0" w:space="0" w:color="auto"/>
+                    <w:left w:val="none" w:sz="0" w:space="0" w:color="auto"/>
+                    <w:bottom w:val="none" w:sz="0" w:space="0" w:color="auto"/>
+                    <w:right w:val="none" w:sz="0" w:space="0" w:color="auto"/>
+                  </w:tcBorders>
+                  <w:shd w:val="clear" w:color="auto" w:fill="D9D9D9" w:themeFill="background1" w:themeFillShade="D9"/>
+                </w:tcPr>
+                <w:p>
+                  <w:pPr>
+                    <w:rPr>
+                      <w:b w:val="0"/>
+                    </w:rPr>
+                  </w:pPr>
+                  <w:r>
+                    <w:rPr>
+                      <w:b w:val="0"/>
+                    </w:rPr>
+                    <w:t>Step</w:t>
+                  </w:r>
+                </w:p>
+              </w:tc>
+              <w:tc>
+                <w:tcPr>
+                  <w:tcW w:w="3392" w:type="dxa"/>
+                  <w:tcBorders>
+                    <w:top w:val="none" w:sz="0" w:space="0" w:color="auto"/>
+                    <w:left w:val="none" w:sz="0" w:space="0" w:color="auto"/>
+                    <w:bottom w:val="none" w:sz="0" w:space="0" w:color="auto"/>
+                    <w:right w:val="none" w:sz="0" w:space="0" w:color="auto"/>
+                  </w:tcBorders>
+                  <w:shd w:val="clear" w:color="auto" w:fill="D9D9D9" w:themeFill="background1" w:themeFillShade="D9"/>
+                </w:tcPr>
+                <w:p>
+                  <w:pPr>
+                    <w:cnfStyle w:val="100000000000" w:firstRow="1" w:lastRow="0" w:firstColumn="0" w:lastColumn="0" w:oddVBand="0" w:evenVBand="0" w:oddHBand="0" w:evenHBand="0" w:firstRowFirstColumn="0" w:firstRowLastColumn="0" w:lastRowFirstColumn="0" w:lastRowLastColumn="0"/>
+                    <w:rPr>
+                      <w:b w:val="0"/>
+                    </w:rPr>
+                  </w:pPr>
+                  <w:r>
+                    <w:rPr>
+                      <w:b w:val="0"/>
+                    </w:rPr>
+                    <w:t>Actor Action</w:t>
+                  </w:r>
+                </w:p>
+              </w:tc>
+              <w:tc>
+                <w:tcPr>
+                  <w:tcW w:w="4770" w:type="dxa"/>
+                  <w:tcBorders>
+                    <w:top w:val="none" w:sz="0" w:space="0" w:color="auto"/>
+                    <w:left w:val="none" w:sz="0" w:space="0" w:color="auto"/>
+                    <w:bottom w:val="none" w:sz="0" w:space="0" w:color="auto"/>
+                    <w:right w:val="none" w:sz="0" w:space="0" w:color="auto"/>
+                  </w:tcBorders>
+                  <w:shd w:val="clear" w:color="auto" w:fill="D9D9D9" w:themeFill="background1" w:themeFillShade="D9"/>
+                </w:tcPr>
+                <w:p>
+                  <w:pPr>
+                    <w:cnfStyle w:val="100000000000" w:firstRow="1" w:lastRow="0" w:firstColumn="0" w:lastColumn="0" w:oddVBand="0" w:evenVBand="0" w:oddHBand="0" w:evenHBand="0" w:firstRowFirstColumn="0" w:firstRowLastColumn="0" w:lastRowFirstColumn="0" w:lastRowLastColumn="0"/>
+                    <w:rPr>
+                      <w:b w:val="0"/>
+                    </w:rPr>
+                  </w:pPr>
+                  <w:r>
+                    <w:rPr>
+                      <w:b w:val="0"/>
+                    </w:rPr>
+                    <w:t>System Response</w:t>
+                  </w:r>
+                </w:p>
+              </w:tc>
+            </w:tr>
+            <w:tr>
+              <w:trPr>
+                <w:cnfStyle w:val="000000100000" w:firstRow="0" w:lastRow="0" w:firstColumn="0" w:lastColumn="0" w:oddVBand="0" w:evenVBand="0" w:oddHBand="1" w:evenHBand="0" w:firstRowFirstColumn="0" w:firstRowLastColumn="0" w:lastRowFirstColumn="0" w:lastRowLastColumn="0"/>
+              </w:trPr>
+              <w:tc>
+                <w:tcPr>
+                  <w:cnfStyle w:val="001000000000" w:firstRow="0" w:lastRow="0" w:firstColumn="1" w:lastColumn="0" w:oddVBand="0" w:evenVBand="0" w:oddHBand="0" w:evenHBand="0" w:firstRowFirstColumn="0" w:firstRowLastColumn="0" w:lastRowFirstColumn="0" w:lastRowLastColumn="0"/>
+                  <w:tcW w:w="1340" w:type="dxa"/>
+                  <w:tcBorders>
+                    <w:left w:val="none" w:sz="0" w:space="0" w:color="auto"/>
+                    <w:right w:val="none" w:sz="0" w:space="0" w:color="auto"/>
+                  </w:tcBorders>
+                  <w:shd w:val="clear" w:color="auto" w:fill="FFFFFF" w:themeFill="background1"/>
+                </w:tcPr>
+                <w:p>
+                  <w:pPr>
+                    <w:rPr>
+                      <w:b w:val="0"/>
+                    </w:rPr>
+                  </w:pPr>
+                  <w:r>
+                    <w:rPr>
+                      <w:b w:val="0"/>
+                    </w:rPr>
+                    <w:t>1</w:t>
+                  </w:r>
+                </w:p>
+              </w:tc>
+              <w:tc>
+                <w:tcPr>
+                  <w:tcW w:w="3392" w:type="dxa"/>
+                  <w:tcBorders>
+                    <w:left w:val="none" w:sz="0" w:space="0" w:color="auto"/>
+                    <w:right w:val="none" w:sz="0" w:space="0" w:color="auto"/>
+                  </w:tcBorders>
+                  <w:shd w:val="clear" w:color="auto" w:fill="FFFFFF" w:themeFill="background1"/>
+                </w:tcPr>
+                <w:p>
+                  <w:pPr>
+                    <w:cnfStyle w:val="000000100000" w:firstRow="0" w:lastRow="0" w:firstColumn="0" w:lastColumn="0" w:oddVBand="0" w:evenVBand="0" w:oddHBand="1" w:evenHBand="0" w:firstRowFirstColumn="0" w:firstRowLastColumn="0" w:lastRowFirstColumn="0" w:lastRowLastColumn="0"/>
+                  </w:pPr>
+                  <w:r>
+                    <w:t xml:space="preserve">Guest send command to </w:t>
+                  </w:r>
+                  <w:r>
+                    <w:t>create new contract request</w:t>
+                  </w:r>
+                </w:p>
+              </w:tc>
+              <w:tc>
+                <w:tcPr>
+                  <w:tcW w:w="4770" w:type="dxa"/>
+                  <w:tcBorders>
+                    <w:left w:val="none" w:sz="0" w:space="0" w:color="auto"/>
+                    <w:right w:val="none" w:sz="0" w:space="0" w:color="auto"/>
+                  </w:tcBorders>
+                  <w:shd w:val="clear" w:color="auto" w:fill="FFFFFF" w:themeFill="background1"/>
+                </w:tcPr>
+                <w:p>
+                  <w:pPr>
+                    <w:cnfStyle w:val="000000100000" w:firstRow="0" w:lastRow="0" w:firstColumn="0" w:lastColumn="0" w:oddVBand="0" w:evenVBand="0" w:oddHBand="1" w:evenHBand="0" w:firstRowFirstColumn="0" w:firstRowLastColumn="0" w:lastRowFirstColumn="0" w:lastRowLastColumn="0"/>
+                  </w:pPr>
+                  <w:r>
+                    <w:t>System show</w:t>
+                  </w:r>
+                  <w:r>
+                    <w:t xml:space="preserve"> error</w:t>
+                  </w:r>
+                  <w:r>
+                    <w:t xml:space="preserve"> message to ask user input </w:t>
+                  </w:r>
+                  <w:r>
+                    <w:t xml:space="preserve">missing </w:t>
+                  </w:r>
+                  <w:r>
+                    <w:t>required fields.</w:t>
+                  </w:r>
+                </w:p>
+              </w:tc>
+            </w:tr>
+          </w:tbl>
+          <w:p>
+            <w:pPr>
+              <w:rPr>
+                <w:b w:val="0"/>
+              </w:rPr>
+            </w:pPr>
+          </w:p>
+          <w:p>
+            <w:pPr>
+              <w:rPr>
+                <w:b w:val="0"/>
+              </w:rPr>
+            </w:pPr>
+            <w:r>
+              <w:t>Relationships:</w:t>
+            </w:r>
+            <w:r>
+              <w:rPr>
+                <w:b w:val="0"/>
+              </w:rPr>
+              <w:t xml:space="preserve"> </w:t>
+            </w:r>
+            <w:r>
+              <w:rPr>
+                <w:b w:val="0"/>
+              </w:rPr>
+              <w:t>Payment</w:t>
+            </w:r>
+          </w:p>
+          <w:p>
+            <w:r>
+              <w:t>Business Rules:</w:t>
+            </w:r>
+          </w:p>
+          <w:p>
+            <w:pPr>
+              <w:pStyle w:val="ListParagraph"/>
+              <w:numPr>
+                <w:ilvl w:val="0"/>
+                <w:numId w:val="3"/>
+              </w:numPr>
+            </w:pPr>
+            <w:r>
+              <w:rPr>
+                <w:b w:val="0"/>
+              </w:rPr>
+              <w:t>New contract will be created in the system with inputted information.</w:t>
+            </w:r>
+          </w:p>
+          <w:p>
+            <w:pPr>
+              <w:pStyle w:val="ListParagraph"/>
+              <w:numPr>
+                <w:ilvl w:val="0"/>
+                <w:numId w:val="3"/>
+              </w:numPr>
+            </w:pPr>
+            <w:r>
+              <w:rPr>
+                <w:b w:val="0"/>
+              </w:rPr>
+              <w:t>If user paid for the contract, status of the contract will be “Ready”</w:t>
+            </w:r>
+          </w:p>
+          <w:p>
+            <w:pPr>
+              <w:pStyle w:val="ListParagraph"/>
+              <w:numPr>
+                <w:ilvl w:val="0"/>
+                <w:numId w:val="3"/>
+              </w:numPr>
+            </w:pPr>
+            <w:r>
+              <w:rPr>
+                <w:b w:val="0"/>
+              </w:rPr>
+              <w:t>If user don’t paid for the contract yet, status of the contract will be “</w:t>
+            </w:r>
+            <w:r>
+              <w:rPr>
+                <w:b w:val="0"/>
+              </w:rPr>
+              <w:t>Pending</w:t>
+            </w:r>
+            <w:r>
+              <w:rPr>
+                <w:b w:val="0"/>
+              </w:rPr>
+              <w:t>”</w:t>
+            </w:r>
+          </w:p>
+          <w:p>
+            <w:pPr>
+              <w:pStyle w:val="ListParagraph"/>
+              <w:numPr>
+                <w:ilvl w:val="0"/>
+                <w:numId w:val="3"/>
+              </w:numPr>
+            </w:pPr>
+            <w:r>
+              <w:rPr>
+                <w:b w:val="0"/>
+              </w:rPr>
+              <w:t>An email contains customer code and password will be sent to user, user can use this information to login to the system later.</w:t>
+            </w:r>
+          </w:p>
+          <w:p>
+            <w:pPr>
+              <w:pStyle w:val="ListParagraph"/>
+              <w:numPr>
+                <w:ilvl w:val="0"/>
+                <w:numId w:val="3"/>
+              </w:numPr>
+            </w:pPr>
+            <w:r>
+              <w:rPr>
+                <w:b w:val="0"/>
+              </w:rPr>
+              <w:t>Staff will receive a notification about new contract</w:t>
+            </w:r>
+            <w:r>
+              <w:rPr>
+                <w:b w:val="0"/>
+              </w:rPr>
+              <w:t>.</w:t>
+            </w:r>
+            <w:bookmarkStart w:id="2" w:name="_GoBack"/>
+            <w:bookmarkEnd w:id="2"/>
+          </w:p>
+          <w:p>
+            <w:pPr>
+              <w:pStyle w:val="ListParagraph"/>
+              <w:numPr>
+                <w:ilvl w:val="0"/>
+                <w:numId w:val="3"/>
+              </w:numPr>
+            </w:pPr>
+            <w:r>
+              <w:rPr>
+                <w:b w:val="0"/>
+              </w:rPr>
+              <w:t>Expired date and start date must not exceed 1 year.</w:t>
+            </w:r>
+          </w:p>
+        </w:tc>
+      </w:tr>
+    </w:tbl>
+    <w:p/>
     <w:p>
       <w:pPr>
         <w:pStyle w:val="Heading5"/>
@@ -533,8 +3648,6 @@
           <w:numId w:val="1"/>
         </w:numPr>
       </w:pPr>
-      <w:bookmarkStart w:id="2" w:name="_GoBack"/>
-      <w:bookmarkEnd w:id="2"/>
       <w:r>
         <w:t>&lt;Customer&gt; View contract information</w:t>
       </w:r>
@@ -548,6 +3661,7 @@
         </w:numPr>
       </w:pPr>
       <w:r>
+        <w:lastRenderedPageBreak/>
         <w:t>&lt;Customer&gt; View payment history</w:t>
       </w:r>
     </w:p>
@@ -920,9 +4034,11 @@
             <w:pPr>
               <w:cnfStyle w:val="000000100000" w:firstRow="0" w:lastRow="0" w:firstColumn="0" w:lastColumn="0" w:oddVBand="0" w:evenVBand="0" w:oddHBand="1" w:evenHBand="0" w:firstRowFirstColumn="0" w:firstRowLastColumn="0" w:lastRowFirstColumn="0" w:lastRowLastColumn="0"/>
             </w:pPr>
+            <w:proofErr w:type="spellStart"/>
             <w:r>
               <w:t>KhaNC</w:t>
             </w:r>
+            <w:proofErr w:type="spellEnd"/>
           </w:p>
         </w:tc>
       </w:tr>
@@ -1192,6 +4308,7 @@
               </w:rPr>
             </w:pPr>
             <w:r>
+              <w:lastRenderedPageBreak/>
               <w:t>Success</w:t>
             </w:r>
             <w:r>
@@ -1587,6 +4704,7 @@
                     <w:cnfStyle w:val="000000100000" w:firstRow="0" w:lastRow="0" w:firstColumn="0" w:lastColumn="0" w:oddVBand="0" w:evenVBand="0" w:oddHBand="1" w:evenHBand="0" w:firstRowFirstColumn="0" w:firstRowLastColumn="0" w:lastRowFirstColumn="0" w:lastRowLastColumn="0"/>
                   </w:pPr>
                   <w:r>
+                    <w:lastRenderedPageBreak/>
                     <w:t>Contract’s expired date: label</w:t>
                   </w:r>
                 </w:p>
@@ -1608,6 +4726,7 @@
               </w:rPr>
             </w:pPr>
             <w:r>
+              <w:lastRenderedPageBreak/>
               <w:t>Alternative Scenario:</w:t>
             </w:r>
             <w:r>
@@ -1916,9 +5035,11 @@
             <w:pPr>
               <w:cnfStyle w:val="000000100000" w:firstRow="0" w:lastRow="0" w:firstColumn="0" w:lastColumn="0" w:oddVBand="0" w:evenVBand="0" w:oddHBand="1" w:evenHBand="0" w:firstRowFirstColumn="0" w:firstRowLastColumn="0" w:lastRowFirstColumn="0" w:lastRowLastColumn="0"/>
             </w:pPr>
+            <w:proofErr w:type="spellStart"/>
             <w:r>
               <w:t>KhaNC</w:t>
             </w:r>
+            <w:proofErr w:type="spellEnd"/>
           </w:p>
         </w:tc>
       </w:tr>
@@ -2162,6 +5283,7 @@
               <w:rPr>
                 <w:b w:val="0"/>
               </w:rPr>
+              <w:lastRenderedPageBreak/>
               <w:t>User must login into the system with role Staff</w:t>
             </w:r>
             <w:r>
@@ -2565,6 +5687,7 @@
                 </w:tcPr>
                 <w:p>
                   <w:r>
+                    <w:lastRenderedPageBreak/>
                     <w:t>No</w:t>
                   </w:r>
                 </w:p>
@@ -3092,9 +6215,11 @@
             <w:pPr>
               <w:cnfStyle w:val="000000100000" w:firstRow="0" w:lastRow="0" w:firstColumn="0" w:lastColumn="0" w:oddVBand="0" w:evenVBand="0" w:oddHBand="1" w:evenHBand="0" w:firstRowFirstColumn="0" w:firstRowLastColumn="0" w:lastRowFirstColumn="0" w:lastRowLastColumn="0"/>
             </w:pPr>
+            <w:proofErr w:type="spellStart"/>
             <w:r>
               <w:t>KhaNC</w:t>
             </w:r>
+            <w:proofErr w:type="spellEnd"/>
           </w:p>
         </w:tc>
       </w:tr>
@@ -3251,6 +6376,7 @@
               <w:rPr>
                 <w:b w:val="0"/>
               </w:rPr>
+              <w:lastRenderedPageBreak/>
               <w:t>This use case allow staff create new customer</w:t>
             </w:r>
             <w:r>
@@ -3618,7 +6744,15 @@
                 </w:p>
                 <w:p>
                   <w:r>
-                    <w:t>[Exception 1, 2, 3, 4, 5, 6 , 7]</w:t>
+                    <w:t xml:space="preserve">[Exception 1, 2, 3, 4, 5, </w:t>
+                  </w:r>
+                  <w:proofErr w:type="gramStart"/>
+                  <w:r>
+                    <w:t>6 ,</w:t>
+                  </w:r>
+                  <w:proofErr w:type="gramEnd"/>
+                  <w:r>
+                    <w:t xml:space="preserve"> 7]</w:t>
                   </w:r>
                 </w:p>
                 <w:p>
@@ -3628,6 +6762,7 @@
                 </w:p>
                 <w:p>
                   <w:r>
+                    <w:lastRenderedPageBreak/>
                     <w:t>Display create customer success page.</w:t>
                   </w:r>
                 </w:p>
@@ -3641,6 +6776,7 @@
           </w:tbl>
           <w:p>
             <w:r>
+              <w:lastRenderedPageBreak/>
               <w:t>Alternative Scenario:</w:t>
             </w:r>
           </w:p>
@@ -4067,6 +7203,7 @@
         </w:numPr>
       </w:pPr>
       <w:r>
+        <w:lastRenderedPageBreak/>
         <w:t>&lt;Staff&gt; Create contract</w:t>
       </w:r>
     </w:p>
@@ -4525,7 +7662,6 @@
         <w:docPartUnique/>
       </w:docPartObj>
     </w:sdtPr>
-    <w:sdtEndPr/>
     <w:sdtContent>
       <w:sdt>
         <w:sdtPr>
@@ -4535,7 +7671,6 @@
             <w:docPartUnique/>
           </w:docPartObj>
         </w:sdtPr>
-        <w:sdtEndPr/>
         <w:sdtContent>
           <w:p>
             <w:pPr>
@@ -4574,7 +7709,7 @@
                 <w:bCs/>
                 <w:noProof/>
               </w:rPr>
-              <w:t>1</w:t>
+              <w:t>5</w:t>
             </w:r>
             <w:r>
               <w:rPr>
@@ -4616,7 +7751,7 @@
                 <w:bCs/>
                 <w:noProof/>
               </w:rPr>
-              <w:t>1</w:t>
+              <w:t>15</w:t>
             </w:r>
             <w:r>
               <w:rPr>
@@ -4779,8 +7914,240 @@
       </w:rPr>
     </w:lvl>
   </w:abstractNum>
+  <w:abstractNum w:abstractNumId="1">
+    <w:nsid w:val="0A614CCC"/>
+    <w:multiLevelType w:val="hybridMultilevel"/>
+    <w:tmpl w:val="CE180AB8"/>
+    <w:lvl w:ilvl="0" w:tplc="FD0E882E">
+      <w:start w:val="2"/>
+      <w:numFmt w:val="bullet"/>
+      <w:lvlText w:val="-"/>
+      <w:lvlJc w:val="left"/>
+      <w:pPr>
+        <w:ind w:left="720" w:hanging="360"/>
+      </w:pPr>
+      <w:rPr>
+        <w:rFonts w:ascii="Times New Roman" w:eastAsiaTheme="minorHAnsi" w:hAnsi="Times New Roman" w:cs="Times New Roman" w:hint="default"/>
+      </w:rPr>
+    </w:lvl>
+    <w:lvl w:ilvl="1" w:tplc="04090003">
+      <w:start w:val="1"/>
+      <w:numFmt w:val="bullet"/>
+      <w:lvlText w:val="o"/>
+      <w:lvlJc w:val="left"/>
+      <w:pPr>
+        <w:ind w:left="1440" w:hanging="360"/>
+      </w:pPr>
+      <w:rPr>
+        <w:rFonts w:ascii="Courier New" w:hAnsi="Courier New" w:cs="Courier New" w:hint="default"/>
+      </w:rPr>
+    </w:lvl>
+    <w:lvl w:ilvl="2" w:tplc="04090005" w:tentative="1">
+      <w:start w:val="1"/>
+      <w:numFmt w:val="bullet"/>
+      <w:lvlText w:val=""/>
+      <w:lvlJc w:val="left"/>
+      <w:pPr>
+        <w:ind w:left="2160" w:hanging="360"/>
+      </w:pPr>
+      <w:rPr>
+        <w:rFonts w:ascii="Wingdings" w:hAnsi="Wingdings" w:hint="default"/>
+      </w:rPr>
+    </w:lvl>
+    <w:lvl w:ilvl="3" w:tplc="04090001" w:tentative="1">
+      <w:start w:val="1"/>
+      <w:numFmt w:val="bullet"/>
+      <w:lvlText w:val=""/>
+      <w:lvlJc w:val="left"/>
+      <w:pPr>
+        <w:ind w:left="2880" w:hanging="360"/>
+      </w:pPr>
+      <w:rPr>
+        <w:rFonts w:ascii="Symbol" w:hAnsi="Symbol" w:hint="default"/>
+      </w:rPr>
+    </w:lvl>
+    <w:lvl w:ilvl="4" w:tplc="04090003" w:tentative="1">
+      <w:start w:val="1"/>
+      <w:numFmt w:val="bullet"/>
+      <w:lvlText w:val="o"/>
+      <w:lvlJc w:val="left"/>
+      <w:pPr>
+        <w:ind w:left="3600" w:hanging="360"/>
+      </w:pPr>
+      <w:rPr>
+        <w:rFonts w:ascii="Courier New" w:hAnsi="Courier New" w:cs="Courier New" w:hint="default"/>
+      </w:rPr>
+    </w:lvl>
+    <w:lvl w:ilvl="5" w:tplc="04090005" w:tentative="1">
+      <w:start w:val="1"/>
+      <w:numFmt w:val="bullet"/>
+      <w:lvlText w:val=""/>
+      <w:lvlJc w:val="left"/>
+      <w:pPr>
+        <w:ind w:left="4320" w:hanging="360"/>
+      </w:pPr>
+      <w:rPr>
+        <w:rFonts w:ascii="Wingdings" w:hAnsi="Wingdings" w:hint="default"/>
+      </w:rPr>
+    </w:lvl>
+    <w:lvl w:ilvl="6" w:tplc="04090001" w:tentative="1">
+      <w:start w:val="1"/>
+      <w:numFmt w:val="bullet"/>
+      <w:lvlText w:val=""/>
+      <w:lvlJc w:val="left"/>
+      <w:pPr>
+        <w:ind w:left="5040" w:hanging="360"/>
+      </w:pPr>
+      <w:rPr>
+        <w:rFonts w:ascii="Symbol" w:hAnsi="Symbol" w:hint="default"/>
+      </w:rPr>
+    </w:lvl>
+    <w:lvl w:ilvl="7" w:tplc="04090003" w:tentative="1">
+      <w:start w:val="1"/>
+      <w:numFmt w:val="bullet"/>
+      <w:lvlText w:val="o"/>
+      <w:lvlJc w:val="left"/>
+      <w:pPr>
+        <w:ind w:left="5760" w:hanging="360"/>
+      </w:pPr>
+      <w:rPr>
+        <w:rFonts w:ascii="Courier New" w:hAnsi="Courier New" w:cs="Courier New" w:hint="default"/>
+      </w:rPr>
+    </w:lvl>
+    <w:lvl w:ilvl="8" w:tplc="04090005" w:tentative="1">
+      <w:start w:val="1"/>
+      <w:numFmt w:val="bullet"/>
+      <w:lvlText w:val=""/>
+      <w:lvlJc w:val="left"/>
+      <w:pPr>
+        <w:ind w:left="6480" w:hanging="360"/>
+      </w:pPr>
+      <w:rPr>
+        <w:rFonts w:ascii="Wingdings" w:hAnsi="Wingdings" w:hint="default"/>
+      </w:rPr>
+    </w:lvl>
+  </w:abstractNum>
+  <w:abstractNum w:abstractNumId="2">
+    <w:nsid w:val="643751EF"/>
+    <w:multiLevelType w:val="hybridMultilevel"/>
+    <w:tmpl w:val="26C6D694"/>
+    <w:lvl w:ilvl="0" w:tplc="04090001">
+      <w:start w:val="1"/>
+      <w:numFmt w:val="bullet"/>
+      <w:lvlText w:val=""/>
+      <w:lvlJc w:val="left"/>
+      <w:pPr>
+        <w:ind w:left="720" w:hanging="360"/>
+      </w:pPr>
+      <w:rPr>
+        <w:rFonts w:ascii="Symbol" w:hAnsi="Symbol" w:hint="default"/>
+      </w:rPr>
+    </w:lvl>
+    <w:lvl w:ilvl="1" w:tplc="04090003" w:tentative="1">
+      <w:start w:val="1"/>
+      <w:numFmt w:val="bullet"/>
+      <w:lvlText w:val="o"/>
+      <w:lvlJc w:val="left"/>
+      <w:pPr>
+        <w:ind w:left="1440" w:hanging="360"/>
+      </w:pPr>
+      <w:rPr>
+        <w:rFonts w:ascii="Courier New" w:hAnsi="Courier New" w:cs="Courier New" w:hint="default"/>
+      </w:rPr>
+    </w:lvl>
+    <w:lvl w:ilvl="2" w:tplc="04090005" w:tentative="1">
+      <w:start w:val="1"/>
+      <w:numFmt w:val="bullet"/>
+      <w:lvlText w:val=""/>
+      <w:lvlJc w:val="left"/>
+      <w:pPr>
+        <w:ind w:left="2160" w:hanging="360"/>
+      </w:pPr>
+      <w:rPr>
+        <w:rFonts w:ascii="Wingdings" w:hAnsi="Wingdings" w:hint="default"/>
+      </w:rPr>
+    </w:lvl>
+    <w:lvl w:ilvl="3" w:tplc="04090001" w:tentative="1">
+      <w:start w:val="1"/>
+      <w:numFmt w:val="bullet"/>
+      <w:lvlText w:val=""/>
+      <w:lvlJc w:val="left"/>
+      <w:pPr>
+        <w:ind w:left="2880" w:hanging="360"/>
+      </w:pPr>
+      <w:rPr>
+        <w:rFonts w:ascii="Symbol" w:hAnsi="Symbol" w:hint="default"/>
+      </w:rPr>
+    </w:lvl>
+    <w:lvl w:ilvl="4" w:tplc="04090003" w:tentative="1">
+      <w:start w:val="1"/>
+      <w:numFmt w:val="bullet"/>
+      <w:lvlText w:val="o"/>
+      <w:lvlJc w:val="left"/>
+      <w:pPr>
+        <w:ind w:left="3600" w:hanging="360"/>
+      </w:pPr>
+      <w:rPr>
+        <w:rFonts w:ascii="Courier New" w:hAnsi="Courier New" w:cs="Courier New" w:hint="default"/>
+      </w:rPr>
+    </w:lvl>
+    <w:lvl w:ilvl="5" w:tplc="04090005" w:tentative="1">
+      <w:start w:val="1"/>
+      <w:numFmt w:val="bullet"/>
+      <w:lvlText w:val=""/>
+      <w:lvlJc w:val="left"/>
+      <w:pPr>
+        <w:ind w:left="4320" w:hanging="360"/>
+      </w:pPr>
+      <w:rPr>
+        <w:rFonts w:ascii="Wingdings" w:hAnsi="Wingdings" w:hint="default"/>
+      </w:rPr>
+    </w:lvl>
+    <w:lvl w:ilvl="6" w:tplc="04090001" w:tentative="1">
+      <w:start w:val="1"/>
+      <w:numFmt w:val="bullet"/>
+      <w:lvlText w:val=""/>
+      <w:lvlJc w:val="left"/>
+      <w:pPr>
+        <w:ind w:left="5040" w:hanging="360"/>
+      </w:pPr>
+      <w:rPr>
+        <w:rFonts w:ascii="Symbol" w:hAnsi="Symbol" w:hint="default"/>
+      </w:rPr>
+    </w:lvl>
+    <w:lvl w:ilvl="7" w:tplc="04090003" w:tentative="1">
+      <w:start w:val="1"/>
+      <w:numFmt w:val="bullet"/>
+      <w:lvlText w:val="o"/>
+      <w:lvlJc w:val="left"/>
+      <w:pPr>
+        <w:ind w:left="5760" w:hanging="360"/>
+      </w:pPr>
+      <w:rPr>
+        <w:rFonts w:ascii="Courier New" w:hAnsi="Courier New" w:cs="Courier New" w:hint="default"/>
+      </w:rPr>
+    </w:lvl>
+    <w:lvl w:ilvl="8" w:tplc="04090005" w:tentative="1">
+      <w:start w:val="1"/>
+      <w:numFmt w:val="bullet"/>
+      <w:lvlText w:val=""/>
+      <w:lvlJc w:val="left"/>
+      <w:pPr>
+        <w:ind w:left="6480" w:hanging="360"/>
+      </w:pPr>
+      <w:rPr>
+        <w:rFonts w:ascii="Wingdings" w:hAnsi="Wingdings" w:hint="default"/>
+      </w:rPr>
+    </w:lvl>
+  </w:abstractNum>
   <w:num w:numId="1">
     <w:abstractNumId w:val="0"/>
+  </w:num>
+  <w:num w:numId="2">
+    <w:abstractNumId w:val="2"/>
+  </w:num>
+  <w:num w:numId="3">
+    <w:abstractNumId w:val="1"/>
   </w:num>
 </w:numbering>
 </file>

</xml_diff>